<commit_message>
Complete task 3, 4, 5
</commit_message>
<xml_diff>
--- a/Лабораторная 8.docx
+++ b/Лабораторная 8.docx
@@ -76,15 +76,7 @@
           <w:sz w:val="28"/>
           <w:szCs w:val="28"/>
         </w:rPr>
-        <w:t>3</w:t>
-      </w:r>
-      <w:r>
-        <w:rPr>
-          <w:rFonts w:ascii="Times New Roman" w:hAnsi="Times New Roman" w:cs="Times New Roman"/>
-          <w:sz w:val="28"/>
-          <w:szCs w:val="28"/>
-        </w:rPr>
-        <w:t>) Можно ли утверждать, что 2</w:t>
+        <w:t>3) Можно ли утверждать, что 2</w:t>
       </w:r>
       <w:r>
         <w:rPr>
@@ -101,23 +93,7 @@
           <w:sz w:val="28"/>
           <w:szCs w:val="28"/>
         </w:rPr>
-        <w:t xml:space="preserve"> =</w:t>
-      </w:r>
-      <w:r>
-        <w:rPr>
-          <w:rFonts w:ascii="Times New Roman" w:hAnsi="Times New Roman" w:cs="Times New Roman"/>
-          <w:sz w:val="28"/>
-          <w:szCs w:val="28"/>
-        </w:rPr>
-        <w:t xml:space="preserve"> </w:t>
-      </w:r>
-      <w:r>
-        <w:rPr>
-          <w:rFonts w:ascii="Times New Roman" w:hAnsi="Times New Roman" w:cs="Times New Roman"/>
-          <w:sz w:val="28"/>
-          <w:szCs w:val="28"/>
-        </w:rPr>
-        <w:t>O(2</w:t>
+        <w:t xml:space="preserve"> = O(2</w:t>
       </w:r>
       <w:r>
         <w:rPr>
@@ -151,23 +127,7 @@
           <w:sz w:val="28"/>
           <w:szCs w:val="28"/>
         </w:rPr>
-        <w:t xml:space="preserve"> =</w:t>
-      </w:r>
-      <w:r>
-        <w:rPr>
-          <w:rFonts w:ascii="Times New Roman" w:hAnsi="Times New Roman" w:cs="Times New Roman"/>
-          <w:sz w:val="28"/>
-          <w:szCs w:val="28"/>
-        </w:rPr>
-        <w:t xml:space="preserve"> </w:t>
-      </w:r>
-      <w:r>
-        <w:rPr>
-          <w:rFonts w:ascii="Times New Roman" w:hAnsi="Times New Roman" w:cs="Times New Roman"/>
-          <w:sz w:val="28"/>
-          <w:szCs w:val="28"/>
-        </w:rPr>
-        <w:t>O(2n)?</w:t>
+        <w:t xml:space="preserve"> = O(2n)?</w:t>
       </w:r>
     </w:p>
     <w:p>
@@ -250,15 +210,7 @@
                   <w:sz w:val="28"/>
                   <w:szCs w:val="28"/>
                 </w:rPr>
-                <m:t>n</m:t>
-              </m:r>
-              <m:r>
-                <w:rPr>
-                  <w:rFonts w:ascii="Cambria Math" w:hAnsi="Cambria Math" w:cs="Times New Roman"/>
-                  <w:sz w:val="28"/>
-                  <w:szCs w:val="28"/>
-                </w:rPr>
-                <m:t>+1</m:t>
+                <m:t>n+1</m:t>
               </m:r>
             </m:sup>
           </m:sSup>
@@ -346,15 +298,7 @@
                   <w:sz w:val="28"/>
                   <w:szCs w:val="28"/>
                 </w:rPr>
-                <m:t>n</m:t>
-              </m:r>
-              <m:r>
-                <w:rPr>
-                  <w:rFonts w:ascii="Cambria Math" w:hAnsi="Cambria Math" w:cs="Times New Roman"/>
-                  <w:sz w:val="28"/>
-                  <w:szCs w:val="28"/>
-                </w:rPr>
-                <m:t>+1</m:t>
+                <m:t>n+1</m:t>
               </m:r>
             </m:sup>
           </m:sSup>
@@ -394,15 +338,7 @@
                   <w:sz w:val="28"/>
                   <w:szCs w:val="28"/>
                 </w:rPr>
-                <m:t>n</m:t>
-              </m:r>
-              <m:r>
-                <w:rPr>
-                  <w:rFonts w:ascii="Cambria Math" w:hAnsi="Cambria Math" w:cs="Times New Roman"/>
-                  <w:sz w:val="28"/>
-                  <w:szCs w:val="28"/>
-                </w:rPr>
-                <m:t>+1</m:t>
+                <m:t>n+1</m:t>
               </m:r>
             </m:sup>
           </m:sSup>
@@ -442,15 +378,7 @@
                   <w:sz w:val="28"/>
                   <w:szCs w:val="28"/>
                 </w:rPr>
-                <m:t>n</m:t>
-              </m:r>
-              <m:r>
-                <w:rPr>
-                  <w:rFonts w:ascii="Cambria Math" w:hAnsi="Cambria Math" w:cs="Times New Roman"/>
-                  <w:sz w:val="28"/>
-                  <w:szCs w:val="28"/>
-                </w:rPr>
-                <m:t>+1</m:t>
+                <m:t>n+1</m:t>
               </m:r>
             </m:sup>
           </m:sSup>
@@ -478,15 +406,7 @@
               <w:sz w:val="28"/>
               <w:szCs w:val="28"/>
             </w:rPr>
-            <m:t>1</m:t>
-          </m:r>
-          <m:r>
-            <w:rPr>
-              <w:rFonts w:ascii="Cambria Math" w:hAnsi="Cambria Math" w:cs="Times New Roman"/>
-              <w:sz w:val="28"/>
-              <w:szCs w:val="28"/>
-            </w:rPr>
-            <m:t>≤c</m:t>
+            <m:t>1≤c</m:t>
           </m:r>
         </m:oMath>
       </m:oMathPara>
@@ -566,18 +486,7 @@
             <w:sz w:val="28"/>
             <w:szCs w:val="28"/>
           </w:rPr>
-          <m:t xml:space="preserve"> существует</m:t>
-        </m:r>
-        <m:r>
-          <m:rPr>
-            <m:sty m:val="p"/>
-          </m:rPr>
-          <w:rPr>
-            <w:rFonts w:ascii="Cambria Math" w:eastAsiaTheme="minorEastAsia" w:hAnsi="Cambria Math" w:cs="Times New Roman"/>
-            <w:sz w:val="28"/>
-            <w:szCs w:val="28"/>
-          </w:rPr>
-          <m:t xml:space="preserve">, </m:t>
+          <m:t xml:space="preserve"> существует, </m:t>
         </m:r>
         <m:r>
           <w:rPr>
@@ -594,16 +503,7 @@
             <w:szCs w:val="28"/>
             <w:lang w:val="en-US"/>
           </w:rPr>
-          <m:t>c=2</m:t>
-        </m:r>
-        <m:r>
-          <w:rPr>
-            <w:rFonts w:ascii="Cambria Math" w:eastAsiaTheme="minorEastAsia" w:hAnsi="Cambria Math" w:cs="Times New Roman"/>
-            <w:sz w:val="28"/>
-            <w:szCs w:val="28"/>
-            <w:lang w:val="en-US"/>
-          </w:rPr>
-          <m:t xml:space="preserve"> → </m:t>
+          <m:t xml:space="preserve">c=2 → </m:t>
         </m:r>
         <m:r>
           <w:rPr>
@@ -686,15 +586,7 @@
                     <w:sz w:val="28"/>
                     <w:szCs w:val="28"/>
                   </w:rPr>
-                  <m:t>n</m:t>
-                </m:r>
-                <m:r>
-                  <w:rPr>
-                    <w:rFonts w:ascii="Cambria Math" w:eastAsiaTheme="minorEastAsia" w:hAnsi="Cambria Math" w:cs="Times New Roman"/>
-                    <w:sz w:val="28"/>
-                    <w:szCs w:val="28"/>
-                  </w:rPr>
-                  <m:t>+1</m:t>
+                  <m:t>n+1</m:t>
                 </m:r>
               </m:sup>
             </m:sSup>
@@ -879,15 +771,7 @@
                   <w:sz w:val="28"/>
                   <w:szCs w:val="28"/>
                 </w:rPr>
-                <m:t>O(</m:t>
-              </m:r>
-              <m:r>
-                <w:rPr>
-                  <w:rFonts w:ascii="Cambria Math" w:hAnsi="Cambria Math" w:cs="Times New Roman"/>
-                  <w:sz w:val="28"/>
-                  <w:szCs w:val="28"/>
-                </w:rPr>
-                <m:t>2</m:t>
+                <m:t>O(2</m:t>
               </m:r>
             </m:e>
             <m:sup>
@@ -2020,7 +1904,6 @@
         </w:rPr>
         <w:t xml:space="preserve">– </w:t>
       </w:r>
-      <w:proofErr w:type="spellStart"/>
       <w:proofErr w:type="gramStart"/>
       <w:r>
         <w:rPr>
@@ -2028,16 +1911,7 @@
           <w:sz w:val="28"/>
           <w:szCs w:val="28"/>
         </w:rPr>
-        <w:t>max</w:t>
-      </w:r>
-      <w:proofErr w:type="spellEnd"/>
-      <w:r>
-        <w:rPr>
-          <w:rFonts w:ascii="Times New Roman" w:hAnsi="Times New Roman" w:cs="Times New Roman"/>
-          <w:sz w:val="28"/>
-          <w:szCs w:val="28"/>
-        </w:rPr>
-        <w:t>(</w:t>
+        <w:t>max(</w:t>
       </w:r>
       <w:proofErr w:type="gramEnd"/>
       <w:r>
@@ -2604,25 +2478,7 @@
           <w:sz w:val="28"/>
           <w:szCs w:val="28"/>
         </w:rPr>
-        <w:t xml:space="preserve"> (</w:t>
-      </w:r>
-      <w:proofErr w:type="spellStart"/>
-      <w:r>
-        <w:rPr>
-          <w:rFonts w:ascii="Times New Roman" w:hAnsi="Times New Roman" w:cs="Times New Roman"/>
-          <w:sz w:val="28"/>
-          <w:szCs w:val="28"/>
-        </w:rPr>
-        <w:t>max</w:t>
-      </w:r>
-      <w:proofErr w:type="spellEnd"/>
-      <w:r>
-        <w:rPr>
-          <w:rFonts w:ascii="Times New Roman" w:hAnsi="Times New Roman" w:cs="Times New Roman"/>
-          <w:sz w:val="28"/>
-          <w:szCs w:val="28"/>
-        </w:rPr>
-        <w:t>(f(n),</w:t>
+        <w:t xml:space="preserve"> (max(f(n),</w:t>
       </w:r>
       <w:r>
         <w:rPr>
@@ -2658,15 +2514,23 @@
         <w:tab/>
         <w:t>Верно</w:t>
       </w:r>
+      <w:r>
+        <w:rPr>
+          <w:rFonts w:ascii="Times New Roman" w:hAnsi="Times New Roman" w:cs="Times New Roman"/>
+          <w:sz w:val="28"/>
+          <w:szCs w:val="28"/>
+        </w:rPr>
+        <w:t>, так как</w:t>
+      </w:r>
     </w:p>
     <w:p>
       <w:pPr>
         <w:rPr>
           <w:rFonts w:ascii="Times New Roman" w:eastAsiaTheme="minorEastAsia" w:hAnsi="Times New Roman" w:cs="Times New Roman"/>
           <w:i/>
-          <w:iCs/>
-          <w:sz w:val="28"/>
-          <w:szCs w:val="28"/>
+          <w:sz w:val="28"/>
+          <w:szCs w:val="28"/>
+          <w:lang w:val="en-US"/>
         </w:rPr>
       </w:pPr>
       <w:r>
@@ -2674,6 +2538,2093 @@
           <w:rFonts w:ascii="Times New Roman" w:hAnsi="Times New Roman" w:cs="Times New Roman"/>
           <w:sz w:val="28"/>
           <w:szCs w:val="28"/>
+        </w:rPr>
+        <w:tab/>
+      </w:r>
+      <m:oMath>
+        <m:sSub>
+          <m:sSubPr>
+            <m:ctrlPr>
+              <w:rPr>
+                <w:rFonts w:ascii="Cambria Math" w:hAnsi="Cambria Math" w:cs="Times New Roman"/>
+                <w:i/>
+                <w:sz w:val="28"/>
+                <w:szCs w:val="28"/>
+              </w:rPr>
+            </m:ctrlPr>
+          </m:sSubPr>
+          <m:e>
+            <m:r>
+              <w:rPr>
+                <w:rFonts w:ascii="Cambria Math" w:hAnsi="Cambria Math" w:cs="Times New Roman"/>
+                <w:sz w:val="28"/>
+                <w:szCs w:val="28"/>
+              </w:rPr>
+              <m:t>T</m:t>
+            </m:r>
+          </m:e>
+          <m:sub>
+            <m:r>
+              <w:rPr>
+                <w:rFonts w:ascii="Cambria Math" w:hAnsi="Cambria Math" w:cs="Times New Roman"/>
+                <w:sz w:val="28"/>
+                <w:szCs w:val="28"/>
+              </w:rPr>
+              <m:t>1</m:t>
+            </m:r>
+          </m:sub>
+        </m:sSub>
+        <m:d>
+          <m:dPr>
+            <m:ctrlPr>
+              <w:rPr>
+                <w:rFonts w:ascii="Cambria Math" w:hAnsi="Cambria Math" w:cs="Times New Roman"/>
+                <w:i/>
+                <w:sz w:val="28"/>
+                <w:szCs w:val="28"/>
+              </w:rPr>
+            </m:ctrlPr>
+          </m:dPr>
+          <m:e>
+            <m:r>
+              <w:rPr>
+                <w:rFonts w:ascii="Cambria Math" w:hAnsi="Cambria Math" w:cs="Times New Roman"/>
+                <w:sz w:val="28"/>
+                <w:szCs w:val="28"/>
+              </w:rPr>
+              <m:t>n</m:t>
+            </m:r>
+          </m:e>
+        </m:d>
+        <m:r>
+          <w:rPr>
+            <w:rFonts w:ascii="Cambria Math" w:hAnsi="Cambria Math" w:cs="Times New Roman"/>
+            <w:sz w:val="28"/>
+            <w:szCs w:val="28"/>
+          </w:rPr>
+          <m:t>=O</m:t>
+        </m:r>
+        <m:d>
+          <m:dPr>
+            <m:ctrlPr>
+              <w:rPr>
+                <w:rFonts w:ascii="Cambria Math" w:hAnsi="Cambria Math" w:cs="Times New Roman"/>
+                <w:i/>
+                <w:sz w:val="28"/>
+                <w:szCs w:val="28"/>
+              </w:rPr>
+            </m:ctrlPr>
+          </m:dPr>
+          <m:e>
+            <m:r>
+              <w:rPr>
+                <w:rFonts w:ascii="Cambria Math" w:hAnsi="Cambria Math" w:cs="Times New Roman"/>
+                <w:sz w:val="28"/>
+                <w:szCs w:val="28"/>
+              </w:rPr>
+              <m:t>f</m:t>
+            </m:r>
+            <m:d>
+              <m:dPr>
+                <m:ctrlPr>
+                  <w:rPr>
+                    <w:rFonts w:ascii="Cambria Math" w:hAnsi="Cambria Math" w:cs="Times New Roman"/>
+                    <w:i/>
+                    <w:sz w:val="28"/>
+                    <w:szCs w:val="28"/>
+                  </w:rPr>
+                </m:ctrlPr>
+              </m:dPr>
+              <m:e>
+                <m:r>
+                  <w:rPr>
+                    <w:rFonts w:ascii="Cambria Math" w:hAnsi="Cambria Math" w:cs="Times New Roman"/>
+                    <w:sz w:val="28"/>
+                    <w:szCs w:val="28"/>
+                  </w:rPr>
+                  <m:t>n</m:t>
+                </m:r>
+              </m:e>
+            </m:d>
+          </m:e>
+        </m:d>
+        <m:r>
+          <w:rPr>
+            <w:rFonts w:ascii="Cambria Math" w:hAnsi="Cambria Math" w:cs="Times New Roman"/>
+            <w:sz w:val="28"/>
+            <w:szCs w:val="28"/>
+          </w:rPr>
+          <m:t xml:space="preserve">, следовательно, существует такая константа </m:t>
+        </m:r>
+        <m:sSub>
+          <m:sSubPr>
+            <m:ctrlPr>
+              <w:rPr>
+                <w:rFonts w:ascii="Cambria Math" w:hAnsi="Cambria Math" w:cs="Times New Roman"/>
+                <w:i/>
+                <w:sz w:val="28"/>
+                <w:szCs w:val="28"/>
+                <w:lang w:val="en-US"/>
+              </w:rPr>
+            </m:ctrlPr>
+          </m:sSubPr>
+          <m:e>
+            <m:r>
+              <w:rPr>
+                <w:rFonts w:ascii="Cambria Math" w:hAnsi="Cambria Math" w:cs="Times New Roman"/>
+                <w:sz w:val="28"/>
+                <w:szCs w:val="28"/>
+                <w:lang w:val="en-US"/>
+              </w:rPr>
+              <m:t>c</m:t>
+            </m:r>
+          </m:e>
+          <m:sub>
+            <m:r>
+              <w:rPr>
+                <w:rFonts w:ascii="Cambria Math" w:hAnsi="Cambria Math" w:cs="Times New Roman"/>
+                <w:sz w:val="28"/>
+                <w:szCs w:val="28"/>
+                <w:lang w:val="en-US"/>
+              </w:rPr>
+              <m:t>1</m:t>
+            </m:r>
+          </m:sub>
+        </m:sSub>
+        <m:r>
+          <w:rPr>
+            <w:rFonts w:ascii="Cambria Math" w:hAnsi="Cambria Math" w:cs="Times New Roman"/>
+            <w:sz w:val="28"/>
+            <w:szCs w:val="28"/>
+            <w:lang w:val="en-US"/>
+          </w:rPr>
+          <w:br/>
+        </m:r>
+      </m:oMath>
+      <m:oMathPara>
+        <m:oMath>
+          <m:r>
+            <w:rPr>
+              <w:rFonts w:ascii="Cambria Math" w:hAnsi="Cambria Math" w:cs="Times New Roman"/>
+              <w:sz w:val="28"/>
+              <w:szCs w:val="28"/>
+              <w:lang w:val="en-US"/>
+            </w:rPr>
+            <m:t xml:space="preserve"> и натуральное число </m:t>
+          </m:r>
+          <m:sSub>
+            <m:sSubPr>
+              <m:ctrlPr>
+                <w:rPr>
+                  <w:rFonts w:ascii="Cambria Math" w:hAnsi="Cambria Math" w:cs="Times New Roman"/>
+                  <w:i/>
+                  <w:sz w:val="28"/>
+                  <w:szCs w:val="28"/>
+                  <w:lang w:val="en-US"/>
+                </w:rPr>
+              </m:ctrlPr>
+            </m:sSubPr>
+            <m:e>
+              <m:r>
+                <w:rPr>
+                  <w:rFonts w:ascii="Cambria Math" w:hAnsi="Cambria Math" w:cs="Times New Roman"/>
+                  <w:sz w:val="28"/>
+                  <w:szCs w:val="28"/>
+                  <w:lang w:val="en-US"/>
+                </w:rPr>
+                <m:t>n</m:t>
+              </m:r>
+            </m:e>
+            <m:sub>
+              <m:r>
+                <w:rPr>
+                  <w:rFonts w:ascii="Cambria Math" w:hAnsi="Cambria Math" w:cs="Times New Roman"/>
+                  <w:sz w:val="28"/>
+                  <w:szCs w:val="28"/>
+                  <w:lang w:val="en-US"/>
+                </w:rPr>
+                <m:t>1</m:t>
+              </m:r>
+            </m:sub>
+          </m:sSub>
+          <m:r>
+            <w:rPr>
+              <w:rFonts w:ascii="Cambria Math" w:hAnsi="Cambria Math" w:cs="Times New Roman"/>
+              <w:sz w:val="28"/>
+              <w:szCs w:val="28"/>
+              <w:lang w:val="en-US"/>
+            </w:rPr>
+            <m:t xml:space="preserve">, </m:t>
+          </m:r>
+          <m:r>
+            <w:rPr>
+              <w:rFonts w:ascii="Cambria Math" w:hAnsi="Cambria Math" w:cs="Times New Roman"/>
+              <w:sz w:val="28"/>
+              <w:szCs w:val="28"/>
+            </w:rPr>
+            <m:t xml:space="preserve">что </m:t>
+          </m:r>
+          <m:sSub>
+            <m:sSubPr>
+              <m:ctrlPr>
+                <w:rPr>
+                  <w:rFonts w:ascii="Cambria Math" w:hAnsi="Cambria Math" w:cs="Times New Roman"/>
+                  <w:i/>
+                  <w:sz w:val="28"/>
+                  <w:szCs w:val="28"/>
+                  <w:lang w:val="en-US"/>
+                </w:rPr>
+              </m:ctrlPr>
+            </m:sSubPr>
+            <m:e>
+              <m:r>
+                <w:rPr>
+                  <w:rFonts w:ascii="Cambria Math" w:hAnsi="Cambria Math" w:cs="Times New Roman"/>
+                  <w:sz w:val="28"/>
+                  <w:szCs w:val="28"/>
+                  <w:lang w:val="en-US"/>
+                </w:rPr>
+                <m:t>T</m:t>
+              </m:r>
+            </m:e>
+            <m:sub>
+              <m:r>
+                <w:rPr>
+                  <w:rFonts w:ascii="Cambria Math" w:hAnsi="Cambria Math" w:cs="Times New Roman"/>
+                  <w:sz w:val="28"/>
+                  <w:szCs w:val="28"/>
+                  <w:lang w:val="en-US"/>
+                </w:rPr>
+                <m:t>1</m:t>
+              </m:r>
+            </m:sub>
+          </m:sSub>
+          <m:d>
+            <m:dPr>
+              <m:ctrlPr>
+                <w:rPr>
+                  <w:rFonts w:ascii="Cambria Math" w:hAnsi="Cambria Math" w:cs="Times New Roman"/>
+                  <w:i/>
+                  <w:sz w:val="28"/>
+                  <w:szCs w:val="28"/>
+                  <w:lang w:val="en-US"/>
+                </w:rPr>
+              </m:ctrlPr>
+            </m:dPr>
+            <m:e>
+              <m:r>
+                <w:rPr>
+                  <w:rFonts w:ascii="Cambria Math" w:hAnsi="Cambria Math" w:cs="Times New Roman"/>
+                  <w:sz w:val="28"/>
+                  <w:szCs w:val="28"/>
+                  <w:lang w:val="en-US"/>
+                </w:rPr>
+                <m:t>n</m:t>
+              </m:r>
+            </m:e>
+          </m:d>
+          <m:r>
+            <w:rPr>
+              <w:rFonts w:ascii="Cambria Math" w:hAnsi="Cambria Math" w:cs="Times New Roman"/>
+              <w:sz w:val="28"/>
+              <w:szCs w:val="28"/>
+              <w:lang w:val="en-US"/>
+            </w:rPr>
+            <m:t>≤</m:t>
+          </m:r>
+          <m:sSub>
+            <m:sSubPr>
+              <m:ctrlPr>
+                <w:rPr>
+                  <w:rFonts w:ascii="Cambria Math" w:hAnsi="Cambria Math" w:cs="Times New Roman"/>
+                  <w:i/>
+                  <w:sz w:val="28"/>
+                  <w:szCs w:val="28"/>
+                  <w:lang w:val="en-US"/>
+                </w:rPr>
+              </m:ctrlPr>
+            </m:sSubPr>
+            <m:e>
+              <m:r>
+                <w:rPr>
+                  <w:rFonts w:ascii="Cambria Math" w:hAnsi="Cambria Math" w:cs="Times New Roman"/>
+                  <w:sz w:val="28"/>
+                  <w:szCs w:val="28"/>
+                  <w:lang w:val="en-US"/>
+                </w:rPr>
+                <m:t>c</m:t>
+              </m:r>
+            </m:e>
+            <m:sub>
+              <m:r>
+                <w:rPr>
+                  <w:rFonts w:ascii="Cambria Math" w:hAnsi="Cambria Math" w:cs="Times New Roman"/>
+                  <w:sz w:val="28"/>
+                  <w:szCs w:val="28"/>
+                  <w:lang w:val="en-US"/>
+                </w:rPr>
+                <m:t>1</m:t>
+              </m:r>
+            </m:sub>
+          </m:sSub>
+          <m:r>
+            <w:rPr>
+              <w:rFonts w:ascii="Cambria Math" w:hAnsi="Cambria Math" w:cs="Times New Roman"/>
+              <w:sz w:val="28"/>
+              <w:szCs w:val="28"/>
+              <w:lang w:val="en-US"/>
+            </w:rPr>
+            <m:t>*f</m:t>
+          </m:r>
+          <m:d>
+            <m:dPr>
+              <m:ctrlPr>
+                <w:rPr>
+                  <w:rFonts w:ascii="Cambria Math" w:hAnsi="Cambria Math" w:cs="Times New Roman"/>
+                  <w:i/>
+                  <w:sz w:val="28"/>
+                  <w:szCs w:val="28"/>
+                  <w:lang w:val="en-US"/>
+                </w:rPr>
+              </m:ctrlPr>
+            </m:dPr>
+            <m:e>
+              <m:r>
+                <w:rPr>
+                  <w:rFonts w:ascii="Cambria Math" w:hAnsi="Cambria Math" w:cs="Times New Roman"/>
+                  <w:sz w:val="28"/>
+                  <w:szCs w:val="28"/>
+                  <w:lang w:val="en-US"/>
+                </w:rPr>
+                <m:t>n</m:t>
+              </m:r>
+            </m:e>
+          </m:d>
+          <m:r>
+            <w:rPr>
+              <w:rFonts w:ascii="Cambria Math" w:hAnsi="Cambria Math" w:cs="Times New Roman"/>
+              <w:sz w:val="28"/>
+              <w:szCs w:val="28"/>
+            </w:rPr>
+            <m:t xml:space="preserve"> для любого </m:t>
+          </m:r>
+          <m:r>
+            <w:rPr>
+              <w:rFonts w:ascii="Cambria Math" w:hAnsi="Cambria Math" w:cs="Times New Roman"/>
+              <w:sz w:val="28"/>
+              <w:szCs w:val="28"/>
+              <w:lang w:val="en-US"/>
+            </w:rPr>
+            <m:t>n≥</m:t>
+          </m:r>
+          <m:sSub>
+            <m:sSubPr>
+              <m:ctrlPr>
+                <w:rPr>
+                  <w:rFonts w:ascii="Cambria Math" w:hAnsi="Cambria Math" w:cs="Times New Roman"/>
+                  <w:i/>
+                  <w:sz w:val="28"/>
+                  <w:szCs w:val="28"/>
+                  <w:lang w:val="en-US"/>
+                </w:rPr>
+              </m:ctrlPr>
+            </m:sSubPr>
+            <m:e>
+              <m:r>
+                <w:rPr>
+                  <w:rFonts w:ascii="Cambria Math" w:hAnsi="Cambria Math" w:cs="Times New Roman"/>
+                  <w:sz w:val="28"/>
+                  <w:szCs w:val="28"/>
+                  <w:lang w:val="en-US"/>
+                </w:rPr>
+                <m:t>n</m:t>
+              </m:r>
+            </m:e>
+            <m:sub>
+              <m:r>
+                <w:rPr>
+                  <w:rFonts w:ascii="Cambria Math" w:hAnsi="Cambria Math" w:cs="Times New Roman"/>
+                  <w:sz w:val="28"/>
+                  <w:szCs w:val="28"/>
+                  <w:lang w:val="en-US"/>
+                </w:rPr>
+                <m:t>1</m:t>
+              </m:r>
+            </m:sub>
+          </m:sSub>
+        </m:oMath>
+      </m:oMathPara>
+    </w:p>
+    <w:p>
+      <w:pPr>
+        <w:rPr>
+          <w:rFonts w:ascii="Times New Roman" w:eastAsiaTheme="minorEastAsia" w:hAnsi="Times New Roman" w:cs="Times New Roman"/>
+          <w:i/>
+          <w:sz w:val="28"/>
+          <w:szCs w:val="28"/>
+          <w:lang w:val="en-US"/>
+        </w:rPr>
+      </w:pPr>
+      <m:oMathPara>
+        <m:oMath>
+          <m:sSub>
+            <m:sSubPr>
+              <m:ctrlPr>
+                <w:rPr>
+                  <w:rFonts w:ascii="Cambria Math" w:hAnsi="Cambria Math" w:cs="Times New Roman"/>
+                  <w:i/>
+                  <w:sz w:val="28"/>
+                  <w:szCs w:val="28"/>
+                </w:rPr>
+              </m:ctrlPr>
+            </m:sSubPr>
+            <m:e>
+              <m:r>
+                <w:rPr>
+                  <w:rFonts w:ascii="Cambria Math" w:hAnsi="Cambria Math" w:cs="Times New Roman"/>
+                  <w:sz w:val="28"/>
+                  <w:szCs w:val="28"/>
+                </w:rPr>
+                <m:t>T</m:t>
+              </m:r>
+            </m:e>
+            <m:sub>
+              <m:r>
+                <w:rPr>
+                  <w:rFonts w:ascii="Cambria Math" w:hAnsi="Cambria Math" w:cs="Times New Roman"/>
+                  <w:sz w:val="28"/>
+                  <w:szCs w:val="28"/>
+                </w:rPr>
+                <m:t>2</m:t>
+              </m:r>
+            </m:sub>
+          </m:sSub>
+          <m:d>
+            <m:dPr>
+              <m:ctrlPr>
+                <w:rPr>
+                  <w:rFonts w:ascii="Cambria Math" w:hAnsi="Cambria Math" w:cs="Times New Roman"/>
+                  <w:i/>
+                  <w:sz w:val="28"/>
+                  <w:szCs w:val="28"/>
+                </w:rPr>
+              </m:ctrlPr>
+            </m:dPr>
+            <m:e>
+              <m:r>
+                <w:rPr>
+                  <w:rFonts w:ascii="Cambria Math" w:hAnsi="Cambria Math" w:cs="Times New Roman"/>
+                  <w:sz w:val="28"/>
+                  <w:szCs w:val="28"/>
+                </w:rPr>
+                <m:t>n</m:t>
+              </m:r>
+            </m:e>
+          </m:d>
+          <m:r>
+            <w:rPr>
+              <w:rFonts w:ascii="Cambria Math" w:hAnsi="Cambria Math" w:cs="Times New Roman"/>
+              <w:sz w:val="28"/>
+              <w:szCs w:val="28"/>
+            </w:rPr>
+            <m:t>=O</m:t>
+          </m:r>
+          <m:d>
+            <m:dPr>
+              <m:ctrlPr>
+                <w:rPr>
+                  <w:rFonts w:ascii="Cambria Math" w:hAnsi="Cambria Math" w:cs="Times New Roman"/>
+                  <w:i/>
+                  <w:sz w:val="28"/>
+                  <w:szCs w:val="28"/>
+                </w:rPr>
+              </m:ctrlPr>
+            </m:dPr>
+            <m:e>
+              <m:r>
+                <w:rPr>
+                  <w:rFonts w:ascii="Cambria Math" w:hAnsi="Cambria Math" w:cs="Times New Roman"/>
+                  <w:sz w:val="28"/>
+                  <w:szCs w:val="28"/>
+                </w:rPr>
+                <m:t>g</m:t>
+              </m:r>
+              <m:d>
+                <m:dPr>
+                  <m:ctrlPr>
+                    <w:rPr>
+                      <w:rFonts w:ascii="Cambria Math" w:hAnsi="Cambria Math" w:cs="Times New Roman"/>
+                      <w:i/>
+                      <w:sz w:val="28"/>
+                      <w:szCs w:val="28"/>
+                    </w:rPr>
+                  </m:ctrlPr>
+                </m:dPr>
+                <m:e>
+                  <m:r>
+                    <w:rPr>
+                      <w:rFonts w:ascii="Cambria Math" w:hAnsi="Cambria Math" w:cs="Times New Roman"/>
+                      <w:sz w:val="28"/>
+                      <w:szCs w:val="28"/>
+                    </w:rPr>
+                    <m:t>n</m:t>
+                  </m:r>
+                </m:e>
+              </m:d>
+            </m:e>
+          </m:d>
+          <m:r>
+            <w:rPr>
+              <w:rFonts w:ascii="Cambria Math" w:hAnsi="Cambria Math" w:cs="Times New Roman"/>
+              <w:sz w:val="28"/>
+              <w:szCs w:val="28"/>
+            </w:rPr>
+            <m:t xml:space="preserve">, следовательно, существует такая константа </m:t>
+          </m:r>
+          <m:sSub>
+            <m:sSubPr>
+              <m:ctrlPr>
+                <w:rPr>
+                  <w:rFonts w:ascii="Cambria Math" w:hAnsi="Cambria Math" w:cs="Times New Roman"/>
+                  <w:i/>
+                  <w:sz w:val="28"/>
+                  <w:szCs w:val="28"/>
+                  <w:lang w:val="en-US"/>
+                </w:rPr>
+              </m:ctrlPr>
+            </m:sSubPr>
+            <m:e>
+              <m:r>
+                <w:rPr>
+                  <w:rFonts w:ascii="Cambria Math" w:hAnsi="Cambria Math" w:cs="Times New Roman"/>
+                  <w:sz w:val="28"/>
+                  <w:szCs w:val="28"/>
+                  <w:lang w:val="en-US"/>
+                </w:rPr>
+                <m:t>c</m:t>
+              </m:r>
+            </m:e>
+            <m:sub>
+              <m:r>
+                <w:rPr>
+                  <w:rFonts w:ascii="Cambria Math" w:hAnsi="Cambria Math" w:cs="Times New Roman"/>
+                  <w:sz w:val="28"/>
+                  <w:szCs w:val="28"/>
+                  <w:lang w:val="en-US"/>
+                </w:rPr>
+                <m:t>2</m:t>
+              </m:r>
+            </m:sub>
+          </m:sSub>
+          <m:r>
+            <w:rPr>
+              <w:rFonts w:ascii="Cambria Math" w:hAnsi="Cambria Math" w:cs="Times New Roman"/>
+              <w:sz w:val="28"/>
+              <w:szCs w:val="28"/>
+              <w:lang w:val="en-US"/>
+            </w:rPr>
+            <w:br/>
+          </m:r>
+        </m:oMath>
+        <m:oMath>
+          <m:r>
+            <w:rPr>
+              <w:rFonts w:ascii="Cambria Math" w:hAnsi="Cambria Math" w:cs="Times New Roman"/>
+              <w:sz w:val="28"/>
+              <w:szCs w:val="28"/>
+              <w:lang w:val="en-US"/>
+            </w:rPr>
+            <m:t xml:space="preserve"> и натуральное число </m:t>
+          </m:r>
+          <m:sSub>
+            <m:sSubPr>
+              <m:ctrlPr>
+                <w:rPr>
+                  <w:rFonts w:ascii="Cambria Math" w:hAnsi="Cambria Math" w:cs="Times New Roman"/>
+                  <w:i/>
+                  <w:sz w:val="28"/>
+                  <w:szCs w:val="28"/>
+                  <w:lang w:val="en-US"/>
+                </w:rPr>
+              </m:ctrlPr>
+            </m:sSubPr>
+            <m:e>
+              <m:r>
+                <w:rPr>
+                  <w:rFonts w:ascii="Cambria Math" w:hAnsi="Cambria Math" w:cs="Times New Roman"/>
+                  <w:sz w:val="28"/>
+                  <w:szCs w:val="28"/>
+                  <w:lang w:val="en-US"/>
+                </w:rPr>
+                <m:t>n</m:t>
+              </m:r>
+            </m:e>
+            <m:sub>
+              <m:r>
+                <w:rPr>
+                  <w:rFonts w:ascii="Cambria Math" w:hAnsi="Cambria Math" w:cs="Times New Roman"/>
+                  <w:sz w:val="28"/>
+                  <w:szCs w:val="28"/>
+                  <w:lang w:val="en-US"/>
+                </w:rPr>
+                <m:t>2</m:t>
+              </m:r>
+            </m:sub>
+          </m:sSub>
+          <m:r>
+            <w:rPr>
+              <w:rFonts w:ascii="Cambria Math" w:hAnsi="Cambria Math" w:cs="Times New Roman"/>
+              <w:sz w:val="28"/>
+              <w:szCs w:val="28"/>
+              <w:lang w:val="en-US"/>
+            </w:rPr>
+            <m:t xml:space="preserve">, </m:t>
+          </m:r>
+          <m:r>
+            <w:rPr>
+              <w:rFonts w:ascii="Cambria Math" w:hAnsi="Cambria Math" w:cs="Times New Roman"/>
+              <w:sz w:val="28"/>
+              <w:szCs w:val="28"/>
+            </w:rPr>
+            <m:t xml:space="preserve">что </m:t>
+          </m:r>
+          <m:sSub>
+            <m:sSubPr>
+              <m:ctrlPr>
+                <w:rPr>
+                  <w:rFonts w:ascii="Cambria Math" w:hAnsi="Cambria Math" w:cs="Times New Roman"/>
+                  <w:i/>
+                  <w:sz w:val="28"/>
+                  <w:szCs w:val="28"/>
+                  <w:lang w:val="en-US"/>
+                </w:rPr>
+              </m:ctrlPr>
+            </m:sSubPr>
+            <m:e>
+              <m:r>
+                <w:rPr>
+                  <w:rFonts w:ascii="Cambria Math" w:hAnsi="Cambria Math" w:cs="Times New Roman"/>
+                  <w:sz w:val="28"/>
+                  <w:szCs w:val="28"/>
+                  <w:lang w:val="en-US"/>
+                </w:rPr>
+                <m:t>T</m:t>
+              </m:r>
+            </m:e>
+            <m:sub>
+              <m:r>
+                <w:rPr>
+                  <w:rFonts w:ascii="Cambria Math" w:hAnsi="Cambria Math" w:cs="Times New Roman"/>
+                  <w:sz w:val="28"/>
+                  <w:szCs w:val="28"/>
+                  <w:lang w:val="en-US"/>
+                </w:rPr>
+                <m:t>2</m:t>
+              </m:r>
+            </m:sub>
+          </m:sSub>
+          <m:d>
+            <m:dPr>
+              <m:ctrlPr>
+                <w:rPr>
+                  <w:rFonts w:ascii="Cambria Math" w:hAnsi="Cambria Math" w:cs="Times New Roman"/>
+                  <w:i/>
+                  <w:sz w:val="28"/>
+                  <w:szCs w:val="28"/>
+                  <w:lang w:val="en-US"/>
+                </w:rPr>
+              </m:ctrlPr>
+            </m:dPr>
+            <m:e>
+              <m:r>
+                <w:rPr>
+                  <w:rFonts w:ascii="Cambria Math" w:hAnsi="Cambria Math" w:cs="Times New Roman"/>
+                  <w:sz w:val="28"/>
+                  <w:szCs w:val="28"/>
+                  <w:lang w:val="en-US"/>
+                </w:rPr>
+                <m:t>n</m:t>
+              </m:r>
+            </m:e>
+          </m:d>
+          <m:r>
+            <w:rPr>
+              <w:rFonts w:ascii="Cambria Math" w:hAnsi="Cambria Math" w:cs="Times New Roman"/>
+              <w:sz w:val="28"/>
+              <w:szCs w:val="28"/>
+              <w:lang w:val="en-US"/>
+            </w:rPr>
+            <m:t>≤</m:t>
+          </m:r>
+          <m:sSub>
+            <m:sSubPr>
+              <m:ctrlPr>
+                <w:rPr>
+                  <w:rFonts w:ascii="Cambria Math" w:hAnsi="Cambria Math" w:cs="Times New Roman"/>
+                  <w:i/>
+                  <w:sz w:val="28"/>
+                  <w:szCs w:val="28"/>
+                  <w:lang w:val="en-US"/>
+                </w:rPr>
+              </m:ctrlPr>
+            </m:sSubPr>
+            <m:e>
+              <m:r>
+                <w:rPr>
+                  <w:rFonts w:ascii="Cambria Math" w:hAnsi="Cambria Math" w:cs="Times New Roman"/>
+                  <w:sz w:val="28"/>
+                  <w:szCs w:val="28"/>
+                  <w:lang w:val="en-US"/>
+                </w:rPr>
+                <m:t>c</m:t>
+              </m:r>
+            </m:e>
+            <m:sub>
+              <m:r>
+                <w:rPr>
+                  <w:rFonts w:ascii="Cambria Math" w:hAnsi="Cambria Math" w:cs="Times New Roman"/>
+                  <w:sz w:val="28"/>
+                  <w:szCs w:val="28"/>
+                  <w:lang w:val="en-US"/>
+                </w:rPr>
+                <m:t>2</m:t>
+              </m:r>
+            </m:sub>
+          </m:sSub>
+          <m:r>
+            <w:rPr>
+              <w:rFonts w:ascii="Cambria Math" w:hAnsi="Cambria Math" w:cs="Times New Roman"/>
+              <w:sz w:val="28"/>
+              <w:szCs w:val="28"/>
+              <w:lang w:val="en-US"/>
+            </w:rPr>
+            <m:t>*</m:t>
+          </m:r>
+          <m:r>
+            <w:rPr>
+              <w:rFonts w:ascii="Cambria Math" w:hAnsi="Cambria Math" w:cs="Times New Roman"/>
+              <w:sz w:val="28"/>
+              <w:szCs w:val="28"/>
+              <w:lang w:val="en-US"/>
+            </w:rPr>
+            <m:t>g</m:t>
+          </m:r>
+          <m:d>
+            <m:dPr>
+              <m:ctrlPr>
+                <w:rPr>
+                  <w:rFonts w:ascii="Cambria Math" w:hAnsi="Cambria Math" w:cs="Times New Roman"/>
+                  <w:i/>
+                  <w:sz w:val="28"/>
+                  <w:szCs w:val="28"/>
+                  <w:lang w:val="en-US"/>
+                </w:rPr>
+              </m:ctrlPr>
+            </m:dPr>
+            <m:e>
+              <m:r>
+                <w:rPr>
+                  <w:rFonts w:ascii="Cambria Math" w:hAnsi="Cambria Math" w:cs="Times New Roman"/>
+                  <w:sz w:val="28"/>
+                  <w:szCs w:val="28"/>
+                  <w:lang w:val="en-US"/>
+                </w:rPr>
+                <m:t>n</m:t>
+              </m:r>
+            </m:e>
+          </m:d>
+          <m:r>
+            <w:rPr>
+              <w:rFonts w:ascii="Cambria Math" w:hAnsi="Cambria Math" w:cs="Times New Roman"/>
+              <w:sz w:val="28"/>
+              <w:szCs w:val="28"/>
+            </w:rPr>
+            <m:t xml:space="preserve"> для любого </m:t>
+          </m:r>
+          <m:r>
+            <w:rPr>
+              <w:rFonts w:ascii="Cambria Math" w:hAnsi="Cambria Math" w:cs="Times New Roman"/>
+              <w:sz w:val="28"/>
+              <w:szCs w:val="28"/>
+              <w:lang w:val="en-US"/>
+            </w:rPr>
+            <m:t>n≥</m:t>
+          </m:r>
+          <m:sSub>
+            <m:sSubPr>
+              <m:ctrlPr>
+                <w:rPr>
+                  <w:rFonts w:ascii="Cambria Math" w:hAnsi="Cambria Math" w:cs="Times New Roman"/>
+                  <w:i/>
+                  <w:sz w:val="28"/>
+                  <w:szCs w:val="28"/>
+                  <w:lang w:val="en-US"/>
+                </w:rPr>
+              </m:ctrlPr>
+            </m:sSubPr>
+            <m:e>
+              <m:r>
+                <w:rPr>
+                  <w:rFonts w:ascii="Cambria Math" w:hAnsi="Cambria Math" w:cs="Times New Roman"/>
+                  <w:sz w:val="28"/>
+                  <w:szCs w:val="28"/>
+                  <w:lang w:val="en-US"/>
+                </w:rPr>
+                <m:t>n</m:t>
+              </m:r>
+            </m:e>
+            <m:sub>
+              <m:r>
+                <w:rPr>
+                  <w:rFonts w:ascii="Cambria Math" w:hAnsi="Cambria Math" w:cs="Times New Roman"/>
+                  <w:sz w:val="28"/>
+                  <w:szCs w:val="28"/>
+                  <w:lang w:val="en-US"/>
+                </w:rPr>
+                <m:t>2</m:t>
+              </m:r>
+            </m:sub>
+          </m:sSub>
+        </m:oMath>
+      </m:oMathPara>
+    </w:p>
+    <w:p>
+      <w:pPr>
+        <w:jc w:val="center"/>
+        <w:rPr>
+          <w:rFonts w:ascii="Times New Roman" w:eastAsiaTheme="minorEastAsia" w:hAnsi="Times New Roman" w:cs="Times New Roman"/>
+          <w:i/>
+          <w:sz w:val="28"/>
+          <w:szCs w:val="28"/>
+          <w:lang w:val="en-US"/>
+        </w:rPr>
+      </w:pPr>
+      <m:oMathPara>
+        <m:oMathParaPr>
+          <m:jc m:val="center"/>
+        </m:oMathParaPr>
+        <m:oMath>
+          <m:sSub>
+            <m:sSubPr>
+              <m:ctrlPr>
+                <w:rPr>
+                  <w:rFonts w:ascii="Cambria Math" w:eastAsiaTheme="minorEastAsia" w:hAnsi="Cambria Math" w:cs="Times New Roman"/>
+                  <w:i/>
+                  <w:sz w:val="28"/>
+                  <w:szCs w:val="28"/>
+                  <w:lang w:val="en-US"/>
+                </w:rPr>
+              </m:ctrlPr>
+            </m:sSubPr>
+            <m:e>
+              <m:r>
+                <w:rPr>
+                  <w:rFonts w:ascii="Cambria Math" w:eastAsiaTheme="minorEastAsia" w:hAnsi="Cambria Math" w:cs="Times New Roman"/>
+                  <w:sz w:val="28"/>
+                  <w:szCs w:val="28"/>
+                  <w:lang w:val="en-US"/>
+                </w:rPr>
+                <m:t>T</m:t>
+              </m:r>
+            </m:e>
+            <m:sub>
+              <m:r>
+                <w:rPr>
+                  <w:rFonts w:ascii="Cambria Math" w:eastAsiaTheme="minorEastAsia" w:hAnsi="Cambria Math" w:cs="Times New Roman"/>
+                  <w:sz w:val="28"/>
+                  <w:szCs w:val="28"/>
+                  <w:lang w:val="en-US"/>
+                </w:rPr>
+                <m:t>1</m:t>
+              </m:r>
+            </m:sub>
+          </m:sSub>
+          <m:d>
+            <m:dPr>
+              <m:ctrlPr>
+                <w:rPr>
+                  <w:rFonts w:ascii="Cambria Math" w:eastAsiaTheme="minorEastAsia" w:hAnsi="Cambria Math" w:cs="Times New Roman"/>
+                  <w:i/>
+                  <w:sz w:val="28"/>
+                  <w:szCs w:val="28"/>
+                  <w:lang w:val="en-US"/>
+                </w:rPr>
+              </m:ctrlPr>
+            </m:dPr>
+            <m:e>
+              <m:r>
+                <w:rPr>
+                  <w:rFonts w:ascii="Cambria Math" w:eastAsiaTheme="minorEastAsia" w:hAnsi="Cambria Math" w:cs="Times New Roman"/>
+                  <w:sz w:val="28"/>
+                  <w:szCs w:val="28"/>
+                  <w:lang w:val="en-US"/>
+                </w:rPr>
+                <m:t>n</m:t>
+              </m:r>
+            </m:e>
+          </m:d>
+          <m:r>
+            <w:rPr>
+              <w:rFonts w:ascii="Cambria Math" w:eastAsiaTheme="minorEastAsia" w:hAnsi="Cambria Math" w:cs="Times New Roman"/>
+              <w:sz w:val="28"/>
+              <w:szCs w:val="28"/>
+              <w:lang w:val="en-US"/>
+            </w:rPr>
+            <m:t>+</m:t>
+          </m:r>
+          <m:sSub>
+            <m:sSubPr>
+              <m:ctrlPr>
+                <w:rPr>
+                  <w:rFonts w:ascii="Cambria Math" w:eastAsiaTheme="minorEastAsia" w:hAnsi="Cambria Math" w:cs="Times New Roman"/>
+                  <w:i/>
+                  <w:sz w:val="28"/>
+                  <w:szCs w:val="28"/>
+                  <w:lang w:val="en-US"/>
+                </w:rPr>
+              </m:ctrlPr>
+            </m:sSubPr>
+            <m:e>
+              <m:r>
+                <w:rPr>
+                  <w:rFonts w:ascii="Cambria Math" w:eastAsiaTheme="minorEastAsia" w:hAnsi="Cambria Math" w:cs="Times New Roman"/>
+                  <w:sz w:val="28"/>
+                  <w:szCs w:val="28"/>
+                  <w:lang w:val="en-US"/>
+                </w:rPr>
+                <m:t>T</m:t>
+              </m:r>
+            </m:e>
+            <m:sub>
+              <m:r>
+                <w:rPr>
+                  <w:rFonts w:ascii="Cambria Math" w:eastAsiaTheme="minorEastAsia" w:hAnsi="Cambria Math" w:cs="Times New Roman"/>
+                  <w:sz w:val="28"/>
+                  <w:szCs w:val="28"/>
+                  <w:lang w:val="en-US"/>
+                </w:rPr>
+                <m:t>2</m:t>
+              </m:r>
+            </m:sub>
+          </m:sSub>
+          <m:d>
+            <m:dPr>
+              <m:ctrlPr>
+                <w:rPr>
+                  <w:rFonts w:ascii="Cambria Math" w:eastAsiaTheme="minorEastAsia" w:hAnsi="Cambria Math" w:cs="Times New Roman"/>
+                  <w:i/>
+                  <w:sz w:val="28"/>
+                  <w:szCs w:val="28"/>
+                  <w:lang w:val="en-US"/>
+                </w:rPr>
+              </m:ctrlPr>
+            </m:dPr>
+            <m:e>
+              <m:r>
+                <w:rPr>
+                  <w:rFonts w:ascii="Cambria Math" w:eastAsiaTheme="minorEastAsia" w:hAnsi="Cambria Math" w:cs="Times New Roman"/>
+                  <w:sz w:val="28"/>
+                  <w:szCs w:val="28"/>
+                  <w:lang w:val="en-US"/>
+                </w:rPr>
+                <m:t>n</m:t>
+              </m:r>
+            </m:e>
+          </m:d>
+          <m:r>
+            <w:rPr>
+              <w:rFonts w:ascii="Cambria Math" w:eastAsiaTheme="minorEastAsia" w:hAnsi="Cambria Math" w:cs="Times New Roman"/>
+              <w:sz w:val="28"/>
+              <w:szCs w:val="28"/>
+              <w:lang w:val="en-US"/>
+            </w:rPr>
+            <m:t>≤</m:t>
+          </m:r>
+          <m:sSub>
+            <m:sSubPr>
+              <m:ctrlPr>
+                <w:rPr>
+                  <w:rFonts w:ascii="Cambria Math" w:eastAsiaTheme="minorEastAsia" w:hAnsi="Cambria Math" w:cs="Times New Roman"/>
+                  <w:i/>
+                  <w:sz w:val="28"/>
+                  <w:szCs w:val="28"/>
+                  <w:lang w:val="en-US"/>
+                </w:rPr>
+              </m:ctrlPr>
+            </m:sSubPr>
+            <m:e>
+              <m:r>
+                <w:rPr>
+                  <w:rFonts w:ascii="Cambria Math" w:eastAsiaTheme="minorEastAsia" w:hAnsi="Cambria Math" w:cs="Times New Roman"/>
+                  <w:sz w:val="28"/>
+                  <w:szCs w:val="28"/>
+                  <w:lang w:val="en-US"/>
+                </w:rPr>
+                <m:t>c</m:t>
+              </m:r>
+            </m:e>
+            <m:sub>
+              <m:r>
+                <w:rPr>
+                  <w:rFonts w:ascii="Cambria Math" w:eastAsiaTheme="minorEastAsia" w:hAnsi="Cambria Math" w:cs="Times New Roman"/>
+                  <w:sz w:val="28"/>
+                  <w:szCs w:val="28"/>
+                  <w:lang w:val="en-US"/>
+                </w:rPr>
+                <m:t>1</m:t>
+              </m:r>
+            </m:sub>
+          </m:sSub>
+          <m:r>
+            <w:rPr>
+              <w:rFonts w:ascii="Cambria Math" w:eastAsiaTheme="minorEastAsia" w:hAnsi="Cambria Math" w:cs="Times New Roman"/>
+              <w:sz w:val="28"/>
+              <w:szCs w:val="28"/>
+              <w:lang w:val="en-US"/>
+            </w:rPr>
+            <m:t>*f</m:t>
+          </m:r>
+          <m:d>
+            <m:dPr>
+              <m:ctrlPr>
+                <w:rPr>
+                  <w:rFonts w:ascii="Cambria Math" w:eastAsiaTheme="minorEastAsia" w:hAnsi="Cambria Math" w:cs="Times New Roman"/>
+                  <w:i/>
+                  <w:sz w:val="28"/>
+                  <w:szCs w:val="28"/>
+                  <w:lang w:val="en-US"/>
+                </w:rPr>
+              </m:ctrlPr>
+            </m:dPr>
+            <m:e>
+              <m:r>
+                <w:rPr>
+                  <w:rFonts w:ascii="Cambria Math" w:eastAsiaTheme="minorEastAsia" w:hAnsi="Cambria Math" w:cs="Times New Roman"/>
+                  <w:sz w:val="28"/>
+                  <w:szCs w:val="28"/>
+                  <w:lang w:val="en-US"/>
+                </w:rPr>
+                <m:t>n</m:t>
+              </m:r>
+            </m:e>
+          </m:d>
+          <m:r>
+            <w:rPr>
+              <w:rFonts w:ascii="Cambria Math" w:eastAsiaTheme="minorEastAsia" w:hAnsi="Cambria Math" w:cs="Times New Roman"/>
+              <w:sz w:val="28"/>
+              <w:szCs w:val="28"/>
+              <w:lang w:val="en-US"/>
+            </w:rPr>
+            <m:t>+</m:t>
+          </m:r>
+          <m:sSub>
+            <m:sSubPr>
+              <m:ctrlPr>
+                <w:rPr>
+                  <w:rFonts w:ascii="Cambria Math" w:eastAsiaTheme="minorEastAsia" w:hAnsi="Cambria Math" w:cs="Times New Roman"/>
+                  <w:i/>
+                  <w:sz w:val="28"/>
+                  <w:szCs w:val="28"/>
+                  <w:lang w:val="en-US"/>
+                </w:rPr>
+              </m:ctrlPr>
+            </m:sSubPr>
+            <m:e>
+              <m:r>
+                <w:rPr>
+                  <w:rFonts w:ascii="Cambria Math" w:eastAsiaTheme="minorEastAsia" w:hAnsi="Cambria Math" w:cs="Times New Roman"/>
+                  <w:sz w:val="28"/>
+                  <w:szCs w:val="28"/>
+                  <w:lang w:val="en-US"/>
+                </w:rPr>
+                <m:t>c</m:t>
+              </m:r>
+            </m:e>
+            <m:sub>
+              <m:r>
+                <w:rPr>
+                  <w:rFonts w:ascii="Cambria Math" w:eastAsiaTheme="minorEastAsia" w:hAnsi="Cambria Math" w:cs="Times New Roman"/>
+                  <w:sz w:val="28"/>
+                  <w:szCs w:val="28"/>
+                  <w:lang w:val="en-US"/>
+                </w:rPr>
+                <m:t>2</m:t>
+              </m:r>
+            </m:sub>
+          </m:sSub>
+          <m:r>
+            <w:rPr>
+              <w:rFonts w:ascii="Cambria Math" w:eastAsiaTheme="minorEastAsia" w:hAnsi="Cambria Math" w:cs="Times New Roman"/>
+              <w:sz w:val="28"/>
+              <w:szCs w:val="28"/>
+              <w:lang w:val="en-US"/>
+            </w:rPr>
+            <m:t>*g</m:t>
+          </m:r>
+          <m:d>
+            <m:dPr>
+              <m:ctrlPr>
+                <w:rPr>
+                  <w:rFonts w:ascii="Cambria Math" w:eastAsiaTheme="minorEastAsia" w:hAnsi="Cambria Math" w:cs="Times New Roman"/>
+                  <w:i/>
+                  <w:sz w:val="28"/>
+                  <w:szCs w:val="28"/>
+                  <w:lang w:val="en-US"/>
+                </w:rPr>
+              </m:ctrlPr>
+            </m:dPr>
+            <m:e>
+              <m:r>
+                <w:rPr>
+                  <w:rFonts w:ascii="Cambria Math" w:eastAsiaTheme="minorEastAsia" w:hAnsi="Cambria Math" w:cs="Times New Roman"/>
+                  <w:sz w:val="28"/>
+                  <w:szCs w:val="28"/>
+                  <w:lang w:val="en-US"/>
+                </w:rPr>
+                <m:t>n</m:t>
+              </m:r>
+            </m:e>
+          </m:d>
+          <m:r>
+            <w:rPr>
+              <w:rFonts w:ascii="Cambria Math" w:eastAsiaTheme="minorEastAsia" w:hAnsi="Cambria Math" w:cs="Times New Roman"/>
+              <w:sz w:val="28"/>
+              <w:szCs w:val="28"/>
+              <w:lang w:val="en-US"/>
+            </w:rPr>
+            <m:t>→</m:t>
+          </m:r>
+          <m:r>
+            <w:rPr>
+              <w:rFonts w:ascii="Cambria Math" w:eastAsiaTheme="minorEastAsia" w:hAnsi="Cambria Math" w:cs="Times New Roman"/>
+              <w:sz w:val="28"/>
+              <w:szCs w:val="28"/>
+              <w:lang w:val="en-US"/>
+            </w:rPr>
+            <w:br/>
+          </m:r>
+        </m:oMath>
+        <m:oMath>
+          <m:sSub>
+            <m:sSubPr>
+              <m:ctrlPr>
+                <w:rPr>
+                  <w:rFonts w:ascii="Cambria Math" w:eastAsiaTheme="minorEastAsia" w:hAnsi="Cambria Math" w:cs="Times New Roman"/>
+                  <w:i/>
+                  <w:sz w:val="28"/>
+                  <w:szCs w:val="28"/>
+                  <w:lang w:val="en-US"/>
+                </w:rPr>
+              </m:ctrlPr>
+            </m:sSubPr>
+            <m:e>
+              <m:r>
+                <w:rPr>
+                  <w:rFonts w:ascii="Cambria Math" w:eastAsiaTheme="minorEastAsia" w:hAnsi="Cambria Math" w:cs="Times New Roman"/>
+                  <w:sz w:val="28"/>
+                  <w:szCs w:val="28"/>
+                  <w:lang w:val="en-US"/>
+                </w:rPr>
+                <m:t>T</m:t>
+              </m:r>
+            </m:e>
+            <m:sub>
+              <m:r>
+                <w:rPr>
+                  <w:rFonts w:ascii="Cambria Math" w:eastAsiaTheme="minorEastAsia" w:hAnsi="Cambria Math" w:cs="Times New Roman"/>
+                  <w:sz w:val="28"/>
+                  <w:szCs w:val="28"/>
+                  <w:lang w:val="en-US"/>
+                </w:rPr>
+                <m:t>1</m:t>
+              </m:r>
+            </m:sub>
+          </m:sSub>
+          <m:d>
+            <m:dPr>
+              <m:ctrlPr>
+                <w:rPr>
+                  <w:rFonts w:ascii="Cambria Math" w:eastAsiaTheme="minorEastAsia" w:hAnsi="Cambria Math" w:cs="Times New Roman"/>
+                  <w:i/>
+                  <w:sz w:val="28"/>
+                  <w:szCs w:val="28"/>
+                  <w:lang w:val="en-US"/>
+                </w:rPr>
+              </m:ctrlPr>
+            </m:dPr>
+            <m:e>
+              <m:r>
+                <w:rPr>
+                  <w:rFonts w:ascii="Cambria Math" w:eastAsiaTheme="minorEastAsia" w:hAnsi="Cambria Math" w:cs="Times New Roman"/>
+                  <w:sz w:val="28"/>
+                  <w:szCs w:val="28"/>
+                  <w:lang w:val="en-US"/>
+                </w:rPr>
+                <m:t>n</m:t>
+              </m:r>
+            </m:e>
+          </m:d>
+          <m:r>
+            <w:rPr>
+              <w:rFonts w:ascii="Cambria Math" w:eastAsiaTheme="minorEastAsia" w:hAnsi="Cambria Math" w:cs="Times New Roman"/>
+              <w:sz w:val="28"/>
+              <w:szCs w:val="28"/>
+              <w:lang w:val="en-US"/>
+            </w:rPr>
+            <m:t>+</m:t>
+          </m:r>
+          <m:sSub>
+            <m:sSubPr>
+              <m:ctrlPr>
+                <w:rPr>
+                  <w:rFonts w:ascii="Cambria Math" w:eastAsiaTheme="minorEastAsia" w:hAnsi="Cambria Math" w:cs="Times New Roman"/>
+                  <w:i/>
+                  <w:sz w:val="28"/>
+                  <w:szCs w:val="28"/>
+                  <w:lang w:val="en-US"/>
+                </w:rPr>
+              </m:ctrlPr>
+            </m:sSubPr>
+            <m:e>
+              <m:r>
+                <w:rPr>
+                  <w:rFonts w:ascii="Cambria Math" w:eastAsiaTheme="minorEastAsia" w:hAnsi="Cambria Math" w:cs="Times New Roman"/>
+                  <w:sz w:val="28"/>
+                  <w:szCs w:val="28"/>
+                  <w:lang w:val="en-US"/>
+                </w:rPr>
+                <m:t>T</m:t>
+              </m:r>
+            </m:e>
+            <m:sub>
+              <m:r>
+                <w:rPr>
+                  <w:rFonts w:ascii="Cambria Math" w:eastAsiaTheme="minorEastAsia" w:hAnsi="Cambria Math" w:cs="Times New Roman"/>
+                  <w:sz w:val="28"/>
+                  <w:szCs w:val="28"/>
+                  <w:lang w:val="en-US"/>
+                </w:rPr>
+                <m:t>2</m:t>
+              </m:r>
+            </m:sub>
+          </m:sSub>
+          <m:d>
+            <m:dPr>
+              <m:ctrlPr>
+                <w:rPr>
+                  <w:rFonts w:ascii="Cambria Math" w:eastAsiaTheme="minorEastAsia" w:hAnsi="Cambria Math" w:cs="Times New Roman"/>
+                  <w:i/>
+                  <w:sz w:val="28"/>
+                  <w:szCs w:val="28"/>
+                  <w:lang w:val="en-US"/>
+                </w:rPr>
+              </m:ctrlPr>
+            </m:dPr>
+            <m:e>
+              <m:r>
+                <w:rPr>
+                  <w:rFonts w:ascii="Cambria Math" w:eastAsiaTheme="minorEastAsia" w:hAnsi="Cambria Math" w:cs="Times New Roman"/>
+                  <w:sz w:val="28"/>
+                  <w:szCs w:val="28"/>
+                  <w:lang w:val="en-US"/>
+                </w:rPr>
+                <m:t>n</m:t>
+              </m:r>
+            </m:e>
+          </m:d>
+          <m:r>
+            <w:rPr>
+              <w:rFonts w:ascii="Cambria Math" w:eastAsiaTheme="minorEastAsia" w:hAnsi="Cambria Math" w:cs="Times New Roman"/>
+              <w:sz w:val="28"/>
+              <w:szCs w:val="28"/>
+              <w:lang w:val="en-US"/>
+            </w:rPr>
+            <m:t>≤</m:t>
+          </m:r>
+          <m:d>
+            <m:dPr>
+              <m:ctrlPr>
+                <w:rPr>
+                  <w:rFonts w:ascii="Cambria Math" w:eastAsiaTheme="minorEastAsia" w:hAnsi="Cambria Math" w:cs="Times New Roman"/>
+                  <w:i/>
+                  <w:sz w:val="28"/>
+                  <w:szCs w:val="28"/>
+                  <w:lang w:val="en-US"/>
+                </w:rPr>
+              </m:ctrlPr>
+            </m:dPr>
+            <m:e>
+              <m:sSub>
+                <m:sSubPr>
+                  <m:ctrlPr>
+                    <w:rPr>
+                      <w:rFonts w:ascii="Cambria Math" w:eastAsiaTheme="minorEastAsia" w:hAnsi="Cambria Math" w:cs="Times New Roman"/>
+                      <w:i/>
+                      <w:sz w:val="28"/>
+                      <w:szCs w:val="28"/>
+                      <w:lang w:val="en-US"/>
+                    </w:rPr>
+                  </m:ctrlPr>
+                </m:sSubPr>
+                <m:e>
+                  <m:r>
+                    <w:rPr>
+                      <w:rFonts w:ascii="Cambria Math" w:eastAsiaTheme="minorEastAsia" w:hAnsi="Cambria Math" w:cs="Times New Roman"/>
+                      <w:sz w:val="28"/>
+                      <w:szCs w:val="28"/>
+                      <w:lang w:val="en-US"/>
+                    </w:rPr>
+                    <m:t>c</m:t>
+                  </m:r>
+                </m:e>
+                <m:sub>
+                  <m:r>
+                    <w:rPr>
+                      <w:rFonts w:ascii="Cambria Math" w:eastAsiaTheme="minorEastAsia" w:hAnsi="Cambria Math" w:cs="Times New Roman"/>
+                      <w:sz w:val="28"/>
+                      <w:szCs w:val="28"/>
+                      <w:lang w:val="en-US"/>
+                    </w:rPr>
+                    <m:t>1</m:t>
+                  </m:r>
+                </m:sub>
+              </m:sSub>
+              <m:r>
+                <w:rPr>
+                  <w:rFonts w:ascii="Cambria Math" w:eastAsiaTheme="minorEastAsia" w:hAnsi="Cambria Math" w:cs="Times New Roman"/>
+                  <w:sz w:val="28"/>
+                  <w:szCs w:val="28"/>
+                  <w:lang w:val="en-US"/>
+                </w:rPr>
+                <m:t>+</m:t>
+              </m:r>
+              <m:sSub>
+                <m:sSubPr>
+                  <m:ctrlPr>
+                    <w:rPr>
+                      <w:rFonts w:ascii="Cambria Math" w:eastAsiaTheme="minorEastAsia" w:hAnsi="Cambria Math" w:cs="Times New Roman"/>
+                      <w:i/>
+                      <w:sz w:val="28"/>
+                      <w:szCs w:val="28"/>
+                      <w:lang w:val="en-US"/>
+                    </w:rPr>
+                  </m:ctrlPr>
+                </m:sSubPr>
+                <m:e>
+                  <m:r>
+                    <w:rPr>
+                      <w:rFonts w:ascii="Cambria Math" w:eastAsiaTheme="minorEastAsia" w:hAnsi="Cambria Math" w:cs="Times New Roman"/>
+                      <w:sz w:val="28"/>
+                      <w:szCs w:val="28"/>
+                      <w:lang w:val="en-US"/>
+                    </w:rPr>
+                    <m:t>c</m:t>
+                  </m:r>
+                </m:e>
+                <m:sub>
+                  <m:r>
+                    <w:rPr>
+                      <w:rFonts w:ascii="Cambria Math" w:eastAsiaTheme="minorEastAsia" w:hAnsi="Cambria Math" w:cs="Times New Roman"/>
+                      <w:sz w:val="28"/>
+                      <w:szCs w:val="28"/>
+                      <w:lang w:val="en-US"/>
+                    </w:rPr>
+                    <m:t>2</m:t>
+                  </m:r>
+                </m:sub>
+              </m:sSub>
+            </m:e>
+          </m:d>
+          <m:r>
+            <w:rPr>
+              <w:rFonts w:ascii="Cambria Math" w:eastAsiaTheme="minorEastAsia" w:hAnsi="Cambria Math" w:cs="Times New Roman"/>
+              <w:sz w:val="28"/>
+              <w:szCs w:val="28"/>
+              <w:lang w:val="en-US"/>
+            </w:rPr>
+            <m:t>*</m:t>
+          </m:r>
+          <m:func>
+            <m:funcPr>
+              <m:ctrlPr>
+                <w:rPr>
+                  <w:rFonts w:ascii="Cambria Math" w:eastAsiaTheme="minorEastAsia" w:hAnsi="Cambria Math" w:cs="Times New Roman"/>
+                  <w:i/>
+                  <w:sz w:val="28"/>
+                  <w:szCs w:val="28"/>
+                  <w:lang w:val="en-US"/>
+                </w:rPr>
+              </m:ctrlPr>
+            </m:funcPr>
+            <m:fName>
+              <m:r>
+                <m:rPr>
+                  <m:sty m:val="p"/>
+                </m:rPr>
+                <w:rPr>
+                  <w:rFonts w:ascii="Cambria Math" w:eastAsiaTheme="minorEastAsia" w:hAnsi="Cambria Math" w:cs="Times New Roman"/>
+                  <w:sz w:val="28"/>
+                  <w:szCs w:val="28"/>
+                  <w:lang w:val="en-US"/>
+                </w:rPr>
+                <m:t>max</m:t>
+              </m:r>
+            </m:fName>
+            <m:e>
+              <m:d>
+                <m:dPr>
+                  <m:ctrlPr>
+                    <w:rPr>
+                      <w:rFonts w:ascii="Cambria Math" w:eastAsiaTheme="minorEastAsia" w:hAnsi="Cambria Math" w:cs="Times New Roman"/>
+                      <w:i/>
+                      <w:sz w:val="28"/>
+                      <w:szCs w:val="28"/>
+                      <w:lang w:val="en-US"/>
+                    </w:rPr>
+                  </m:ctrlPr>
+                </m:dPr>
+                <m:e>
+                  <m:r>
+                    <w:rPr>
+                      <w:rFonts w:ascii="Cambria Math" w:eastAsiaTheme="minorEastAsia" w:hAnsi="Cambria Math" w:cs="Times New Roman"/>
+                      <w:sz w:val="28"/>
+                      <w:szCs w:val="28"/>
+                      <w:lang w:val="en-US"/>
+                    </w:rPr>
+                    <m:t>f</m:t>
+                  </m:r>
+                  <m:d>
+                    <m:dPr>
+                      <m:ctrlPr>
+                        <w:rPr>
+                          <w:rFonts w:ascii="Cambria Math" w:eastAsiaTheme="minorEastAsia" w:hAnsi="Cambria Math" w:cs="Times New Roman"/>
+                          <w:i/>
+                          <w:sz w:val="28"/>
+                          <w:szCs w:val="28"/>
+                          <w:lang w:val="en-US"/>
+                        </w:rPr>
+                      </m:ctrlPr>
+                    </m:dPr>
+                    <m:e>
+                      <m:r>
+                        <w:rPr>
+                          <w:rFonts w:ascii="Cambria Math" w:eastAsiaTheme="minorEastAsia" w:hAnsi="Cambria Math" w:cs="Times New Roman"/>
+                          <w:sz w:val="28"/>
+                          <w:szCs w:val="28"/>
+                          <w:lang w:val="en-US"/>
+                        </w:rPr>
+                        <m:t>n</m:t>
+                      </m:r>
+                    </m:e>
+                  </m:d>
+                  <m:r>
+                    <w:rPr>
+                      <w:rFonts w:ascii="Cambria Math" w:eastAsiaTheme="minorEastAsia" w:hAnsi="Cambria Math" w:cs="Times New Roman"/>
+                      <w:sz w:val="28"/>
+                      <w:szCs w:val="28"/>
+                      <w:lang w:val="en-US"/>
+                    </w:rPr>
+                    <m:t>, g</m:t>
+                  </m:r>
+                  <m:d>
+                    <m:dPr>
+                      <m:ctrlPr>
+                        <w:rPr>
+                          <w:rFonts w:ascii="Cambria Math" w:eastAsiaTheme="minorEastAsia" w:hAnsi="Cambria Math" w:cs="Times New Roman"/>
+                          <w:i/>
+                          <w:sz w:val="28"/>
+                          <w:szCs w:val="28"/>
+                          <w:lang w:val="en-US"/>
+                        </w:rPr>
+                      </m:ctrlPr>
+                    </m:dPr>
+                    <m:e>
+                      <m:r>
+                        <w:rPr>
+                          <w:rFonts w:ascii="Cambria Math" w:eastAsiaTheme="minorEastAsia" w:hAnsi="Cambria Math" w:cs="Times New Roman"/>
+                          <w:sz w:val="28"/>
+                          <w:szCs w:val="28"/>
+                          <w:lang w:val="en-US"/>
+                        </w:rPr>
+                        <m:t>n</m:t>
+                      </m:r>
+                    </m:e>
+                  </m:d>
+                </m:e>
+              </m:d>
+              <m:r>
+                <w:rPr>
+                  <w:rFonts w:ascii="Cambria Math" w:eastAsiaTheme="minorEastAsia" w:hAnsi="Cambria Math" w:cs="Times New Roman"/>
+                  <w:sz w:val="28"/>
+                  <w:szCs w:val="28"/>
+                  <w:lang w:val="en-US"/>
+                </w:rPr>
+                <m:t>→</m:t>
+              </m:r>
+            </m:e>
+          </m:func>
+          <m:r>
+            <w:rPr>
+              <w:rFonts w:ascii="Cambria Math" w:eastAsiaTheme="minorEastAsia" w:hAnsi="Cambria Math" w:cs="Times New Roman"/>
+              <w:sz w:val="28"/>
+              <w:szCs w:val="28"/>
+              <w:lang w:val="en-US"/>
+            </w:rPr>
+            <w:br/>
+          </m:r>
+        </m:oMath>
+        <m:oMath>
+          <m:sSub>
+            <m:sSubPr>
+              <m:ctrlPr>
+                <w:rPr>
+                  <w:rFonts w:ascii="Cambria Math" w:eastAsiaTheme="minorEastAsia" w:hAnsi="Cambria Math" w:cs="Times New Roman"/>
+                  <w:i/>
+                  <w:sz w:val="28"/>
+                  <w:szCs w:val="28"/>
+                  <w:lang w:val="en-US"/>
+                </w:rPr>
+              </m:ctrlPr>
+            </m:sSubPr>
+            <m:e>
+              <m:r>
+                <w:rPr>
+                  <w:rFonts w:ascii="Cambria Math" w:eastAsiaTheme="minorEastAsia" w:hAnsi="Cambria Math" w:cs="Times New Roman"/>
+                  <w:sz w:val="28"/>
+                  <w:szCs w:val="28"/>
+                  <w:lang w:val="en-US"/>
+                </w:rPr>
+                <m:t>T</m:t>
+              </m:r>
+            </m:e>
+            <m:sub>
+              <m:r>
+                <w:rPr>
+                  <w:rFonts w:ascii="Cambria Math" w:eastAsiaTheme="minorEastAsia" w:hAnsi="Cambria Math" w:cs="Times New Roman"/>
+                  <w:sz w:val="28"/>
+                  <w:szCs w:val="28"/>
+                  <w:lang w:val="en-US"/>
+                </w:rPr>
+                <m:t>1</m:t>
+              </m:r>
+            </m:sub>
+          </m:sSub>
+          <m:d>
+            <m:dPr>
+              <m:ctrlPr>
+                <w:rPr>
+                  <w:rFonts w:ascii="Cambria Math" w:eastAsiaTheme="minorEastAsia" w:hAnsi="Cambria Math" w:cs="Times New Roman"/>
+                  <w:i/>
+                  <w:sz w:val="28"/>
+                  <w:szCs w:val="28"/>
+                  <w:lang w:val="en-US"/>
+                </w:rPr>
+              </m:ctrlPr>
+            </m:dPr>
+            <m:e>
+              <m:r>
+                <w:rPr>
+                  <w:rFonts w:ascii="Cambria Math" w:eastAsiaTheme="minorEastAsia" w:hAnsi="Cambria Math" w:cs="Times New Roman"/>
+                  <w:sz w:val="28"/>
+                  <w:szCs w:val="28"/>
+                  <w:lang w:val="en-US"/>
+                </w:rPr>
+                <m:t>n</m:t>
+              </m:r>
+            </m:e>
+          </m:d>
+          <m:r>
+            <w:rPr>
+              <w:rFonts w:ascii="Cambria Math" w:eastAsiaTheme="minorEastAsia" w:hAnsi="Cambria Math" w:cs="Times New Roman"/>
+              <w:sz w:val="28"/>
+              <w:szCs w:val="28"/>
+              <w:lang w:val="en-US"/>
+            </w:rPr>
+            <m:t>+</m:t>
+          </m:r>
+          <m:sSub>
+            <m:sSubPr>
+              <m:ctrlPr>
+                <w:rPr>
+                  <w:rFonts w:ascii="Cambria Math" w:eastAsiaTheme="minorEastAsia" w:hAnsi="Cambria Math" w:cs="Times New Roman"/>
+                  <w:i/>
+                  <w:sz w:val="28"/>
+                  <w:szCs w:val="28"/>
+                  <w:lang w:val="en-US"/>
+                </w:rPr>
+              </m:ctrlPr>
+            </m:sSubPr>
+            <m:e>
+              <m:r>
+                <w:rPr>
+                  <w:rFonts w:ascii="Cambria Math" w:eastAsiaTheme="minorEastAsia" w:hAnsi="Cambria Math" w:cs="Times New Roman"/>
+                  <w:sz w:val="28"/>
+                  <w:szCs w:val="28"/>
+                  <w:lang w:val="en-US"/>
+                </w:rPr>
+                <m:t>T</m:t>
+              </m:r>
+            </m:e>
+            <m:sub>
+              <m:r>
+                <w:rPr>
+                  <w:rFonts w:ascii="Cambria Math" w:eastAsiaTheme="minorEastAsia" w:hAnsi="Cambria Math" w:cs="Times New Roman"/>
+                  <w:sz w:val="28"/>
+                  <w:szCs w:val="28"/>
+                  <w:lang w:val="en-US"/>
+                </w:rPr>
+                <m:t>2</m:t>
+              </m:r>
+            </m:sub>
+          </m:sSub>
+          <m:d>
+            <m:dPr>
+              <m:ctrlPr>
+                <w:rPr>
+                  <w:rFonts w:ascii="Cambria Math" w:eastAsiaTheme="minorEastAsia" w:hAnsi="Cambria Math" w:cs="Times New Roman"/>
+                  <w:i/>
+                  <w:sz w:val="28"/>
+                  <w:szCs w:val="28"/>
+                  <w:lang w:val="en-US"/>
+                </w:rPr>
+              </m:ctrlPr>
+            </m:dPr>
+            <m:e>
+              <m:r>
+                <w:rPr>
+                  <w:rFonts w:ascii="Cambria Math" w:eastAsiaTheme="minorEastAsia" w:hAnsi="Cambria Math" w:cs="Times New Roman"/>
+                  <w:sz w:val="28"/>
+                  <w:szCs w:val="28"/>
+                  <w:lang w:val="en-US"/>
+                </w:rPr>
+                <m:t>n</m:t>
+              </m:r>
+            </m:e>
+          </m:d>
+          <m:r>
+            <w:rPr>
+              <w:rFonts w:ascii="Cambria Math" w:eastAsiaTheme="minorEastAsia" w:hAnsi="Cambria Math" w:cs="Times New Roman"/>
+              <w:sz w:val="28"/>
+              <w:szCs w:val="28"/>
+              <w:lang w:val="en-US"/>
+            </w:rPr>
+            <m:t>≤c*</m:t>
+          </m:r>
+          <m:func>
+            <m:funcPr>
+              <m:ctrlPr>
+                <w:rPr>
+                  <w:rFonts w:ascii="Cambria Math" w:eastAsiaTheme="minorEastAsia" w:hAnsi="Cambria Math" w:cs="Times New Roman"/>
+                  <w:i/>
+                  <w:sz w:val="28"/>
+                  <w:szCs w:val="28"/>
+                  <w:lang w:val="en-US"/>
+                </w:rPr>
+              </m:ctrlPr>
+            </m:funcPr>
+            <m:fName>
+              <m:r>
+                <m:rPr>
+                  <m:sty m:val="p"/>
+                </m:rPr>
+                <w:rPr>
+                  <w:rFonts w:ascii="Cambria Math" w:eastAsiaTheme="minorEastAsia" w:hAnsi="Cambria Math" w:cs="Times New Roman"/>
+                  <w:sz w:val="28"/>
+                  <w:szCs w:val="28"/>
+                  <w:lang w:val="en-US"/>
+                </w:rPr>
+                <m:t>max</m:t>
+              </m:r>
+            </m:fName>
+            <m:e>
+              <m:d>
+                <m:dPr>
+                  <m:ctrlPr>
+                    <w:rPr>
+                      <w:rFonts w:ascii="Cambria Math" w:eastAsiaTheme="minorEastAsia" w:hAnsi="Cambria Math" w:cs="Times New Roman"/>
+                      <w:i/>
+                      <w:sz w:val="28"/>
+                      <w:szCs w:val="28"/>
+                      <w:lang w:val="en-US"/>
+                    </w:rPr>
+                  </m:ctrlPr>
+                </m:dPr>
+                <m:e>
+                  <m:r>
+                    <w:rPr>
+                      <w:rFonts w:ascii="Cambria Math" w:eastAsiaTheme="minorEastAsia" w:hAnsi="Cambria Math" w:cs="Times New Roman"/>
+                      <w:sz w:val="28"/>
+                      <w:szCs w:val="28"/>
+                      <w:lang w:val="en-US"/>
+                    </w:rPr>
+                    <m:t>f</m:t>
+                  </m:r>
+                  <m:d>
+                    <m:dPr>
+                      <m:ctrlPr>
+                        <w:rPr>
+                          <w:rFonts w:ascii="Cambria Math" w:eastAsiaTheme="minorEastAsia" w:hAnsi="Cambria Math" w:cs="Times New Roman"/>
+                          <w:i/>
+                          <w:sz w:val="28"/>
+                          <w:szCs w:val="28"/>
+                          <w:lang w:val="en-US"/>
+                        </w:rPr>
+                      </m:ctrlPr>
+                    </m:dPr>
+                    <m:e>
+                      <m:r>
+                        <w:rPr>
+                          <w:rFonts w:ascii="Cambria Math" w:eastAsiaTheme="minorEastAsia" w:hAnsi="Cambria Math" w:cs="Times New Roman"/>
+                          <w:sz w:val="28"/>
+                          <w:szCs w:val="28"/>
+                          <w:lang w:val="en-US"/>
+                        </w:rPr>
+                        <m:t>n</m:t>
+                      </m:r>
+                    </m:e>
+                  </m:d>
+                  <m:r>
+                    <w:rPr>
+                      <w:rFonts w:ascii="Cambria Math" w:eastAsiaTheme="minorEastAsia" w:hAnsi="Cambria Math" w:cs="Times New Roman"/>
+                      <w:sz w:val="28"/>
+                      <w:szCs w:val="28"/>
+                      <w:lang w:val="en-US"/>
+                    </w:rPr>
+                    <m:t>, g</m:t>
+                  </m:r>
+                  <m:d>
+                    <m:dPr>
+                      <m:ctrlPr>
+                        <w:rPr>
+                          <w:rFonts w:ascii="Cambria Math" w:eastAsiaTheme="minorEastAsia" w:hAnsi="Cambria Math" w:cs="Times New Roman"/>
+                          <w:i/>
+                          <w:sz w:val="28"/>
+                          <w:szCs w:val="28"/>
+                          <w:lang w:val="en-US"/>
+                        </w:rPr>
+                      </m:ctrlPr>
+                    </m:dPr>
+                    <m:e>
+                      <m:r>
+                        <w:rPr>
+                          <w:rFonts w:ascii="Cambria Math" w:eastAsiaTheme="minorEastAsia" w:hAnsi="Cambria Math" w:cs="Times New Roman"/>
+                          <w:sz w:val="28"/>
+                          <w:szCs w:val="28"/>
+                          <w:lang w:val="en-US"/>
+                        </w:rPr>
+                        <m:t>n</m:t>
+                      </m:r>
+                    </m:e>
+                  </m:d>
+                </m:e>
+              </m:d>
+            </m:e>
+          </m:func>
+          <m:r>
+            <w:rPr>
+              <w:rFonts w:ascii="Cambria Math" w:eastAsiaTheme="minorEastAsia" w:hAnsi="Cambria Math" w:cs="Times New Roman"/>
+              <w:sz w:val="28"/>
+              <w:szCs w:val="28"/>
+              <w:lang w:val="en-US"/>
+            </w:rPr>
+            <m:t>→</m:t>
+          </m:r>
+          <m:r>
+            <w:rPr>
+              <w:rFonts w:ascii="Cambria Math" w:eastAsiaTheme="minorEastAsia" w:hAnsi="Cambria Math" w:cs="Times New Roman"/>
+              <w:sz w:val="28"/>
+              <w:szCs w:val="28"/>
+              <w:lang w:val="en-US"/>
+            </w:rPr>
+            <w:br/>
+          </m:r>
+        </m:oMath>
+        <m:oMath>
+          <m:sSub>
+            <m:sSubPr>
+              <m:ctrlPr>
+                <w:rPr>
+                  <w:rFonts w:ascii="Cambria Math" w:eastAsiaTheme="minorEastAsia" w:hAnsi="Cambria Math" w:cs="Times New Roman"/>
+                  <w:i/>
+                  <w:sz w:val="28"/>
+                  <w:szCs w:val="28"/>
+                  <w:lang w:val="en-US"/>
+                </w:rPr>
+              </m:ctrlPr>
+            </m:sSubPr>
+            <m:e>
+              <m:r>
+                <w:rPr>
+                  <w:rFonts w:ascii="Cambria Math" w:eastAsiaTheme="minorEastAsia" w:hAnsi="Cambria Math" w:cs="Times New Roman"/>
+                  <w:sz w:val="28"/>
+                  <w:szCs w:val="28"/>
+                  <w:lang w:val="en-US"/>
+                </w:rPr>
+                <m:t>T</m:t>
+              </m:r>
+            </m:e>
+            <m:sub>
+              <m:r>
+                <w:rPr>
+                  <w:rFonts w:ascii="Cambria Math" w:eastAsiaTheme="minorEastAsia" w:hAnsi="Cambria Math" w:cs="Times New Roman"/>
+                  <w:sz w:val="28"/>
+                  <w:szCs w:val="28"/>
+                  <w:lang w:val="en-US"/>
+                </w:rPr>
+                <m:t>1</m:t>
+              </m:r>
+            </m:sub>
+          </m:sSub>
+          <m:d>
+            <m:dPr>
+              <m:ctrlPr>
+                <w:rPr>
+                  <w:rFonts w:ascii="Cambria Math" w:eastAsiaTheme="minorEastAsia" w:hAnsi="Cambria Math" w:cs="Times New Roman"/>
+                  <w:i/>
+                  <w:sz w:val="28"/>
+                  <w:szCs w:val="28"/>
+                  <w:lang w:val="en-US"/>
+                </w:rPr>
+              </m:ctrlPr>
+            </m:dPr>
+            <m:e>
+              <m:r>
+                <w:rPr>
+                  <w:rFonts w:ascii="Cambria Math" w:eastAsiaTheme="minorEastAsia" w:hAnsi="Cambria Math" w:cs="Times New Roman"/>
+                  <w:sz w:val="28"/>
+                  <w:szCs w:val="28"/>
+                  <w:lang w:val="en-US"/>
+                </w:rPr>
+                <m:t>n</m:t>
+              </m:r>
+            </m:e>
+          </m:d>
+          <m:r>
+            <w:rPr>
+              <w:rFonts w:ascii="Cambria Math" w:eastAsiaTheme="minorEastAsia" w:hAnsi="Cambria Math" w:cs="Times New Roman"/>
+              <w:sz w:val="28"/>
+              <w:szCs w:val="28"/>
+              <w:lang w:val="en-US"/>
+            </w:rPr>
+            <m:t>+</m:t>
+          </m:r>
+          <m:sSub>
+            <m:sSubPr>
+              <m:ctrlPr>
+                <w:rPr>
+                  <w:rFonts w:ascii="Cambria Math" w:eastAsiaTheme="minorEastAsia" w:hAnsi="Cambria Math" w:cs="Times New Roman"/>
+                  <w:i/>
+                  <w:sz w:val="28"/>
+                  <w:szCs w:val="28"/>
+                  <w:lang w:val="en-US"/>
+                </w:rPr>
+              </m:ctrlPr>
+            </m:sSubPr>
+            <m:e>
+              <m:r>
+                <w:rPr>
+                  <w:rFonts w:ascii="Cambria Math" w:eastAsiaTheme="minorEastAsia" w:hAnsi="Cambria Math" w:cs="Times New Roman"/>
+                  <w:sz w:val="28"/>
+                  <w:szCs w:val="28"/>
+                  <w:lang w:val="en-US"/>
+                </w:rPr>
+                <m:t>T</m:t>
+              </m:r>
+            </m:e>
+            <m:sub>
+              <m:r>
+                <w:rPr>
+                  <w:rFonts w:ascii="Cambria Math" w:eastAsiaTheme="minorEastAsia" w:hAnsi="Cambria Math" w:cs="Times New Roman"/>
+                  <w:sz w:val="28"/>
+                  <w:szCs w:val="28"/>
+                  <w:lang w:val="en-US"/>
+                </w:rPr>
+                <m:t>2</m:t>
+              </m:r>
+            </m:sub>
+          </m:sSub>
+          <m:d>
+            <m:dPr>
+              <m:ctrlPr>
+                <w:rPr>
+                  <w:rFonts w:ascii="Cambria Math" w:eastAsiaTheme="minorEastAsia" w:hAnsi="Cambria Math" w:cs="Times New Roman"/>
+                  <w:i/>
+                  <w:sz w:val="28"/>
+                  <w:szCs w:val="28"/>
+                  <w:lang w:val="en-US"/>
+                </w:rPr>
+              </m:ctrlPr>
+            </m:dPr>
+            <m:e>
+              <m:r>
+                <w:rPr>
+                  <w:rFonts w:ascii="Cambria Math" w:eastAsiaTheme="minorEastAsia" w:hAnsi="Cambria Math" w:cs="Times New Roman"/>
+                  <w:sz w:val="28"/>
+                  <w:szCs w:val="28"/>
+                  <w:lang w:val="en-US"/>
+                </w:rPr>
+                <m:t>n</m:t>
+              </m:r>
+            </m:e>
+          </m:d>
+          <m:r>
+            <w:rPr>
+              <w:rFonts w:ascii="Cambria Math" w:eastAsiaTheme="minorEastAsia" w:hAnsi="Cambria Math" w:cs="Times New Roman"/>
+              <w:sz w:val="28"/>
+              <w:szCs w:val="28"/>
+              <w:lang w:val="en-US"/>
+            </w:rPr>
+            <m:t>=O(</m:t>
+          </m:r>
+          <m:func>
+            <m:funcPr>
+              <m:ctrlPr>
+                <w:rPr>
+                  <w:rFonts w:ascii="Cambria Math" w:eastAsiaTheme="minorEastAsia" w:hAnsi="Cambria Math" w:cs="Times New Roman"/>
+                  <w:sz w:val="28"/>
+                  <w:szCs w:val="28"/>
+                  <w:lang w:val="en-US"/>
+                </w:rPr>
+              </m:ctrlPr>
+            </m:funcPr>
+            <m:fName>
+              <m:r>
+                <m:rPr>
+                  <m:sty m:val="p"/>
+                </m:rPr>
+                <w:rPr>
+                  <w:rFonts w:ascii="Cambria Math" w:eastAsiaTheme="minorEastAsia" w:hAnsi="Cambria Math" w:cs="Times New Roman"/>
+                  <w:sz w:val="28"/>
+                  <w:szCs w:val="28"/>
+                  <w:lang w:val="en-US"/>
+                </w:rPr>
+                <m:t>max</m:t>
+              </m:r>
+              <m:ctrlPr>
+                <w:rPr>
+                  <w:rFonts w:ascii="Cambria Math" w:eastAsiaTheme="minorEastAsia" w:hAnsi="Cambria Math" w:cs="Times New Roman"/>
+                  <w:i/>
+                  <w:sz w:val="28"/>
+                  <w:szCs w:val="28"/>
+                  <w:lang w:val="en-US"/>
+                </w:rPr>
+              </m:ctrlPr>
+            </m:fName>
+            <m:e>
+              <m:d>
+                <m:dPr>
+                  <m:ctrlPr>
+                    <w:rPr>
+                      <w:rFonts w:ascii="Cambria Math" w:eastAsiaTheme="minorEastAsia" w:hAnsi="Cambria Math" w:cs="Times New Roman"/>
+                      <w:i/>
+                      <w:sz w:val="28"/>
+                      <w:szCs w:val="28"/>
+                      <w:lang w:val="en-US"/>
+                    </w:rPr>
+                  </m:ctrlPr>
+                </m:dPr>
+                <m:e>
+                  <m:r>
+                    <w:rPr>
+                      <w:rFonts w:ascii="Cambria Math" w:eastAsiaTheme="minorEastAsia" w:hAnsi="Cambria Math" w:cs="Times New Roman"/>
+                      <w:sz w:val="28"/>
+                      <w:szCs w:val="28"/>
+                      <w:lang w:val="en-US"/>
+                    </w:rPr>
+                    <m:t>f</m:t>
+                  </m:r>
+                  <m:d>
+                    <m:dPr>
+                      <m:ctrlPr>
+                        <w:rPr>
+                          <w:rFonts w:ascii="Cambria Math" w:eastAsiaTheme="minorEastAsia" w:hAnsi="Cambria Math" w:cs="Times New Roman"/>
+                          <w:i/>
+                          <w:sz w:val="28"/>
+                          <w:szCs w:val="28"/>
+                          <w:lang w:val="en-US"/>
+                        </w:rPr>
+                      </m:ctrlPr>
+                    </m:dPr>
+                    <m:e>
+                      <m:r>
+                        <w:rPr>
+                          <w:rFonts w:ascii="Cambria Math" w:eastAsiaTheme="minorEastAsia" w:hAnsi="Cambria Math" w:cs="Times New Roman"/>
+                          <w:sz w:val="28"/>
+                          <w:szCs w:val="28"/>
+                          <w:lang w:val="en-US"/>
+                        </w:rPr>
+                        <m:t>n</m:t>
+                      </m:r>
+                    </m:e>
+                  </m:d>
+                  <m:r>
+                    <w:rPr>
+                      <w:rFonts w:ascii="Cambria Math" w:eastAsiaTheme="minorEastAsia" w:hAnsi="Cambria Math" w:cs="Times New Roman"/>
+                      <w:sz w:val="28"/>
+                      <w:szCs w:val="28"/>
+                      <w:lang w:val="en-US"/>
+                    </w:rPr>
+                    <m:t>, g</m:t>
+                  </m:r>
+                  <m:d>
+                    <m:dPr>
+                      <m:ctrlPr>
+                        <w:rPr>
+                          <w:rFonts w:ascii="Cambria Math" w:eastAsiaTheme="minorEastAsia" w:hAnsi="Cambria Math" w:cs="Times New Roman"/>
+                          <w:i/>
+                          <w:sz w:val="28"/>
+                          <w:szCs w:val="28"/>
+                          <w:lang w:val="en-US"/>
+                        </w:rPr>
+                      </m:ctrlPr>
+                    </m:dPr>
+                    <m:e>
+                      <m:r>
+                        <w:rPr>
+                          <w:rFonts w:ascii="Cambria Math" w:eastAsiaTheme="minorEastAsia" w:hAnsi="Cambria Math" w:cs="Times New Roman"/>
+                          <w:sz w:val="28"/>
+                          <w:szCs w:val="28"/>
+                          <w:lang w:val="en-US"/>
+                        </w:rPr>
+                        <m:t>x</m:t>
+                      </m:r>
+                    </m:e>
+                  </m:d>
+                </m:e>
+              </m:d>
+            </m:e>
+          </m:func>
+        </m:oMath>
+      </m:oMathPara>
+    </w:p>
+    <w:p>
+      <w:pPr>
+        <w:rPr>
+          <w:rFonts w:ascii="Times New Roman" w:hAnsi="Times New Roman" w:cs="Times New Roman"/>
+          <w:i/>
+          <w:sz w:val="28"/>
+          <w:szCs w:val="28"/>
+          <w:lang w:val="en-US"/>
+        </w:rPr>
+      </w:pPr>
+    </w:p>
+    <w:p>
+      <w:pPr>
+        <w:rPr>
+          <w:rFonts w:ascii="Times New Roman" w:eastAsiaTheme="minorEastAsia" w:hAnsi="Times New Roman" w:cs="Times New Roman"/>
+          <w:i/>
+          <w:iCs/>
+          <w:sz w:val="28"/>
+          <w:szCs w:val="28"/>
+          <w:lang w:val="en-US"/>
+        </w:rPr>
+      </w:pPr>
+      <w:r>
+        <w:rPr>
+          <w:rFonts w:ascii="Times New Roman" w:hAnsi="Times New Roman" w:cs="Times New Roman"/>
+          <w:sz w:val="28"/>
+          <w:szCs w:val="28"/>
+          <w:lang w:val="en-US"/>
         </w:rPr>
         <w:t>– T1(n)</w:t>
       </w:r>
@@ -2682,6 +4633,7 @@
           <w:rFonts w:ascii="Times New Roman" w:hAnsi="Times New Roman" w:cs="Times New Roman"/>
           <w:sz w:val="28"/>
           <w:szCs w:val="28"/>
+          <w:lang w:val="en-US"/>
         </w:rPr>
         <w:t xml:space="preserve"> * </w:t>
       </w:r>
@@ -2690,8 +4642,26 @@
           <w:rFonts w:ascii="Times New Roman" w:hAnsi="Times New Roman" w:cs="Times New Roman"/>
           <w:sz w:val="28"/>
           <w:szCs w:val="28"/>
-        </w:rPr>
-        <w:t xml:space="preserve">T2(n) есть </w:t>
+          <w:lang w:val="en-US"/>
+        </w:rPr>
+        <w:t xml:space="preserve">T2(n) </w:t>
+      </w:r>
+      <w:r>
+        <w:rPr>
+          <w:rFonts w:ascii="Times New Roman" w:hAnsi="Times New Roman" w:cs="Times New Roman"/>
+          <w:sz w:val="28"/>
+          <w:szCs w:val="28"/>
+        </w:rPr>
+        <w:t>есть</w:t>
+      </w:r>
+      <w:r>
+        <w:rPr>
+          <w:rFonts w:ascii="Times New Roman" w:hAnsi="Times New Roman" w:cs="Times New Roman"/>
+          <w:sz w:val="28"/>
+          <w:szCs w:val="28"/>
+          <w:lang w:val="en-US"/>
+        </w:rPr>
+        <w:t xml:space="preserve"> </w:t>
       </w:r>
       <w:r>
         <w:rPr>
@@ -2706,33 +4676,1992 @@
           <w:rFonts w:ascii="Times New Roman" w:hAnsi="Times New Roman" w:cs="Times New Roman"/>
           <w:sz w:val="28"/>
           <w:szCs w:val="28"/>
-        </w:rPr>
-        <w:t xml:space="preserve"> (f(n)</w:t>
+          <w:lang w:val="en-US"/>
+        </w:rPr>
+        <w:t xml:space="preserve"> (f(n) * g(n)).</w:t>
       </w:r>
+    </w:p>
+    <w:p>
+      <w:pPr>
+        <w:ind w:firstLine="708"/>
+        <w:rPr>
+          <w:rFonts w:ascii="Times New Roman" w:hAnsi="Times New Roman" w:cs="Times New Roman"/>
+          <w:sz w:val="28"/>
+          <w:szCs w:val="28"/>
+        </w:rPr>
+      </w:pPr>
       <w:r>
         <w:rPr>
           <w:rFonts w:ascii="Times New Roman" w:hAnsi="Times New Roman" w:cs="Times New Roman"/>
           <w:sz w:val="28"/>
           <w:szCs w:val="28"/>
         </w:rPr>
-        <w:t xml:space="preserve"> * </w:t>
+        <w:t>Верно, так как</w:t>
       </w:r>
+    </w:p>
+    <w:p>
+      <w:pPr>
+        <w:rPr>
+          <w:rFonts w:ascii="Times New Roman" w:eastAsiaTheme="minorEastAsia" w:hAnsi="Times New Roman" w:cs="Times New Roman"/>
+          <w:i/>
+          <w:sz w:val="28"/>
+          <w:szCs w:val="28"/>
+          <w:lang w:val="en-US"/>
+        </w:rPr>
+      </w:pPr>
       <w:r>
         <w:rPr>
           <w:rFonts w:ascii="Times New Roman" w:hAnsi="Times New Roman" w:cs="Times New Roman"/>
           <w:sz w:val="28"/>
           <w:szCs w:val="28"/>
         </w:rPr>
-        <w:t>g(n))</w:t>
+        <w:tab/>
       </w:r>
-      <w:r>
-        <w:rPr>
-          <w:rFonts w:ascii="Times New Roman" w:hAnsi="Times New Roman" w:cs="Times New Roman"/>
-          <w:sz w:val="28"/>
-          <w:szCs w:val="28"/>
-        </w:rPr>
-        <w:t>.</w:t>
-      </w:r>
+      <m:oMath>
+        <m:sSub>
+          <m:sSubPr>
+            <m:ctrlPr>
+              <w:rPr>
+                <w:rFonts w:ascii="Cambria Math" w:hAnsi="Cambria Math" w:cs="Times New Roman"/>
+                <w:i/>
+                <w:sz w:val="28"/>
+                <w:szCs w:val="28"/>
+              </w:rPr>
+            </m:ctrlPr>
+          </m:sSubPr>
+          <m:e>
+            <m:r>
+              <w:rPr>
+                <w:rFonts w:ascii="Cambria Math" w:hAnsi="Cambria Math" w:cs="Times New Roman"/>
+                <w:sz w:val="28"/>
+                <w:szCs w:val="28"/>
+              </w:rPr>
+              <m:t>T</m:t>
+            </m:r>
+          </m:e>
+          <m:sub>
+            <m:r>
+              <w:rPr>
+                <w:rFonts w:ascii="Cambria Math" w:hAnsi="Cambria Math" w:cs="Times New Roman"/>
+                <w:sz w:val="28"/>
+                <w:szCs w:val="28"/>
+              </w:rPr>
+              <m:t>1</m:t>
+            </m:r>
+          </m:sub>
+        </m:sSub>
+        <m:d>
+          <m:dPr>
+            <m:ctrlPr>
+              <w:rPr>
+                <w:rFonts w:ascii="Cambria Math" w:hAnsi="Cambria Math" w:cs="Times New Roman"/>
+                <w:i/>
+                <w:sz w:val="28"/>
+                <w:szCs w:val="28"/>
+              </w:rPr>
+            </m:ctrlPr>
+          </m:dPr>
+          <m:e>
+            <m:r>
+              <w:rPr>
+                <w:rFonts w:ascii="Cambria Math" w:hAnsi="Cambria Math" w:cs="Times New Roman"/>
+                <w:sz w:val="28"/>
+                <w:szCs w:val="28"/>
+              </w:rPr>
+              <m:t>n</m:t>
+            </m:r>
+          </m:e>
+        </m:d>
+        <m:r>
+          <w:rPr>
+            <w:rFonts w:ascii="Cambria Math" w:hAnsi="Cambria Math" w:cs="Times New Roman"/>
+            <w:sz w:val="28"/>
+            <w:szCs w:val="28"/>
+          </w:rPr>
+          <m:t>=O</m:t>
+        </m:r>
+        <m:d>
+          <m:dPr>
+            <m:ctrlPr>
+              <w:rPr>
+                <w:rFonts w:ascii="Cambria Math" w:hAnsi="Cambria Math" w:cs="Times New Roman"/>
+                <w:i/>
+                <w:sz w:val="28"/>
+                <w:szCs w:val="28"/>
+              </w:rPr>
+            </m:ctrlPr>
+          </m:dPr>
+          <m:e>
+            <m:r>
+              <w:rPr>
+                <w:rFonts w:ascii="Cambria Math" w:hAnsi="Cambria Math" w:cs="Times New Roman"/>
+                <w:sz w:val="28"/>
+                <w:szCs w:val="28"/>
+              </w:rPr>
+              <m:t>f</m:t>
+            </m:r>
+            <m:d>
+              <m:dPr>
+                <m:ctrlPr>
+                  <w:rPr>
+                    <w:rFonts w:ascii="Cambria Math" w:hAnsi="Cambria Math" w:cs="Times New Roman"/>
+                    <w:i/>
+                    <w:sz w:val="28"/>
+                    <w:szCs w:val="28"/>
+                  </w:rPr>
+                </m:ctrlPr>
+              </m:dPr>
+              <m:e>
+                <m:r>
+                  <w:rPr>
+                    <w:rFonts w:ascii="Cambria Math" w:hAnsi="Cambria Math" w:cs="Times New Roman"/>
+                    <w:sz w:val="28"/>
+                    <w:szCs w:val="28"/>
+                  </w:rPr>
+                  <m:t>n</m:t>
+                </m:r>
+              </m:e>
+            </m:d>
+          </m:e>
+        </m:d>
+        <m:r>
+          <w:rPr>
+            <w:rFonts w:ascii="Cambria Math" w:hAnsi="Cambria Math" w:cs="Times New Roman"/>
+            <w:sz w:val="28"/>
+            <w:szCs w:val="28"/>
+          </w:rPr>
+          <m:t xml:space="preserve">, следовательно, существует такая константа </m:t>
+        </m:r>
+        <m:sSub>
+          <m:sSubPr>
+            <m:ctrlPr>
+              <w:rPr>
+                <w:rFonts w:ascii="Cambria Math" w:hAnsi="Cambria Math" w:cs="Times New Roman"/>
+                <w:i/>
+                <w:sz w:val="28"/>
+                <w:szCs w:val="28"/>
+                <w:lang w:val="en-US"/>
+              </w:rPr>
+            </m:ctrlPr>
+          </m:sSubPr>
+          <m:e>
+            <m:r>
+              <w:rPr>
+                <w:rFonts w:ascii="Cambria Math" w:hAnsi="Cambria Math" w:cs="Times New Roman"/>
+                <w:sz w:val="28"/>
+                <w:szCs w:val="28"/>
+                <w:lang w:val="en-US"/>
+              </w:rPr>
+              <m:t>c</m:t>
+            </m:r>
+          </m:e>
+          <m:sub>
+            <m:r>
+              <w:rPr>
+                <w:rFonts w:ascii="Cambria Math" w:hAnsi="Cambria Math" w:cs="Times New Roman"/>
+                <w:sz w:val="28"/>
+                <w:szCs w:val="28"/>
+                <w:lang w:val="en-US"/>
+              </w:rPr>
+              <m:t>1</m:t>
+            </m:r>
+          </m:sub>
+        </m:sSub>
+        <m:r>
+          <w:rPr>
+            <w:rFonts w:ascii="Cambria Math" w:hAnsi="Cambria Math" w:cs="Times New Roman"/>
+            <w:sz w:val="28"/>
+            <w:szCs w:val="28"/>
+            <w:lang w:val="en-US"/>
+          </w:rPr>
+          <w:br/>
+        </m:r>
+      </m:oMath>
+      <m:oMathPara>
+        <m:oMath>
+          <m:r>
+            <w:rPr>
+              <w:rFonts w:ascii="Cambria Math" w:hAnsi="Cambria Math" w:cs="Times New Roman"/>
+              <w:sz w:val="28"/>
+              <w:szCs w:val="28"/>
+              <w:lang w:val="en-US"/>
+            </w:rPr>
+            <m:t xml:space="preserve"> и натуральное число </m:t>
+          </m:r>
+          <m:sSub>
+            <m:sSubPr>
+              <m:ctrlPr>
+                <w:rPr>
+                  <w:rFonts w:ascii="Cambria Math" w:hAnsi="Cambria Math" w:cs="Times New Roman"/>
+                  <w:i/>
+                  <w:sz w:val="28"/>
+                  <w:szCs w:val="28"/>
+                  <w:lang w:val="en-US"/>
+                </w:rPr>
+              </m:ctrlPr>
+            </m:sSubPr>
+            <m:e>
+              <m:r>
+                <w:rPr>
+                  <w:rFonts w:ascii="Cambria Math" w:hAnsi="Cambria Math" w:cs="Times New Roman"/>
+                  <w:sz w:val="28"/>
+                  <w:szCs w:val="28"/>
+                  <w:lang w:val="en-US"/>
+                </w:rPr>
+                <m:t>n</m:t>
+              </m:r>
+            </m:e>
+            <m:sub>
+              <m:r>
+                <w:rPr>
+                  <w:rFonts w:ascii="Cambria Math" w:hAnsi="Cambria Math" w:cs="Times New Roman"/>
+                  <w:sz w:val="28"/>
+                  <w:szCs w:val="28"/>
+                  <w:lang w:val="en-US"/>
+                </w:rPr>
+                <m:t>1</m:t>
+              </m:r>
+            </m:sub>
+          </m:sSub>
+          <m:r>
+            <w:rPr>
+              <w:rFonts w:ascii="Cambria Math" w:hAnsi="Cambria Math" w:cs="Times New Roman"/>
+              <w:sz w:val="28"/>
+              <w:szCs w:val="28"/>
+              <w:lang w:val="en-US"/>
+            </w:rPr>
+            <m:t xml:space="preserve">, </m:t>
+          </m:r>
+          <m:r>
+            <w:rPr>
+              <w:rFonts w:ascii="Cambria Math" w:hAnsi="Cambria Math" w:cs="Times New Roman"/>
+              <w:sz w:val="28"/>
+              <w:szCs w:val="28"/>
+            </w:rPr>
+            <m:t xml:space="preserve">что </m:t>
+          </m:r>
+          <m:sSub>
+            <m:sSubPr>
+              <m:ctrlPr>
+                <w:rPr>
+                  <w:rFonts w:ascii="Cambria Math" w:hAnsi="Cambria Math" w:cs="Times New Roman"/>
+                  <w:i/>
+                  <w:sz w:val="28"/>
+                  <w:szCs w:val="28"/>
+                  <w:lang w:val="en-US"/>
+                </w:rPr>
+              </m:ctrlPr>
+            </m:sSubPr>
+            <m:e>
+              <m:r>
+                <w:rPr>
+                  <w:rFonts w:ascii="Cambria Math" w:hAnsi="Cambria Math" w:cs="Times New Roman"/>
+                  <w:sz w:val="28"/>
+                  <w:szCs w:val="28"/>
+                  <w:lang w:val="en-US"/>
+                </w:rPr>
+                <m:t>T</m:t>
+              </m:r>
+            </m:e>
+            <m:sub>
+              <m:r>
+                <w:rPr>
+                  <w:rFonts w:ascii="Cambria Math" w:hAnsi="Cambria Math" w:cs="Times New Roman"/>
+                  <w:sz w:val="28"/>
+                  <w:szCs w:val="28"/>
+                  <w:lang w:val="en-US"/>
+                </w:rPr>
+                <m:t>1</m:t>
+              </m:r>
+            </m:sub>
+          </m:sSub>
+          <m:d>
+            <m:dPr>
+              <m:ctrlPr>
+                <w:rPr>
+                  <w:rFonts w:ascii="Cambria Math" w:hAnsi="Cambria Math" w:cs="Times New Roman"/>
+                  <w:i/>
+                  <w:sz w:val="28"/>
+                  <w:szCs w:val="28"/>
+                  <w:lang w:val="en-US"/>
+                </w:rPr>
+              </m:ctrlPr>
+            </m:dPr>
+            <m:e>
+              <m:r>
+                <w:rPr>
+                  <w:rFonts w:ascii="Cambria Math" w:hAnsi="Cambria Math" w:cs="Times New Roman"/>
+                  <w:sz w:val="28"/>
+                  <w:szCs w:val="28"/>
+                  <w:lang w:val="en-US"/>
+                </w:rPr>
+                <m:t>n</m:t>
+              </m:r>
+            </m:e>
+          </m:d>
+          <m:r>
+            <w:rPr>
+              <w:rFonts w:ascii="Cambria Math" w:hAnsi="Cambria Math" w:cs="Times New Roman"/>
+              <w:sz w:val="28"/>
+              <w:szCs w:val="28"/>
+              <w:lang w:val="en-US"/>
+            </w:rPr>
+            <m:t>≤</m:t>
+          </m:r>
+          <m:sSub>
+            <m:sSubPr>
+              <m:ctrlPr>
+                <w:rPr>
+                  <w:rFonts w:ascii="Cambria Math" w:hAnsi="Cambria Math" w:cs="Times New Roman"/>
+                  <w:i/>
+                  <w:sz w:val="28"/>
+                  <w:szCs w:val="28"/>
+                  <w:lang w:val="en-US"/>
+                </w:rPr>
+              </m:ctrlPr>
+            </m:sSubPr>
+            <m:e>
+              <m:r>
+                <w:rPr>
+                  <w:rFonts w:ascii="Cambria Math" w:hAnsi="Cambria Math" w:cs="Times New Roman"/>
+                  <w:sz w:val="28"/>
+                  <w:szCs w:val="28"/>
+                  <w:lang w:val="en-US"/>
+                </w:rPr>
+                <m:t>c</m:t>
+              </m:r>
+            </m:e>
+            <m:sub>
+              <m:r>
+                <w:rPr>
+                  <w:rFonts w:ascii="Cambria Math" w:hAnsi="Cambria Math" w:cs="Times New Roman"/>
+                  <w:sz w:val="28"/>
+                  <w:szCs w:val="28"/>
+                  <w:lang w:val="en-US"/>
+                </w:rPr>
+                <m:t>1</m:t>
+              </m:r>
+            </m:sub>
+          </m:sSub>
+          <m:r>
+            <w:rPr>
+              <w:rFonts w:ascii="Cambria Math" w:hAnsi="Cambria Math" w:cs="Times New Roman"/>
+              <w:sz w:val="28"/>
+              <w:szCs w:val="28"/>
+              <w:lang w:val="en-US"/>
+            </w:rPr>
+            <m:t>*f</m:t>
+          </m:r>
+          <m:d>
+            <m:dPr>
+              <m:ctrlPr>
+                <w:rPr>
+                  <w:rFonts w:ascii="Cambria Math" w:hAnsi="Cambria Math" w:cs="Times New Roman"/>
+                  <w:i/>
+                  <w:sz w:val="28"/>
+                  <w:szCs w:val="28"/>
+                  <w:lang w:val="en-US"/>
+                </w:rPr>
+              </m:ctrlPr>
+            </m:dPr>
+            <m:e>
+              <m:r>
+                <w:rPr>
+                  <w:rFonts w:ascii="Cambria Math" w:hAnsi="Cambria Math" w:cs="Times New Roman"/>
+                  <w:sz w:val="28"/>
+                  <w:szCs w:val="28"/>
+                  <w:lang w:val="en-US"/>
+                </w:rPr>
+                <m:t>n</m:t>
+              </m:r>
+            </m:e>
+          </m:d>
+          <m:r>
+            <w:rPr>
+              <w:rFonts w:ascii="Cambria Math" w:hAnsi="Cambria Math" w:cs="Times New Roman"/>
+              <w:sz w:val="28"/>
+              <w:szCs w:val="28"/>
+            </w:rPr>
+            <m:t xml:space="preserve"> для любого </m:t>
+          </m:r>
+          <m:r>
+            <w:rPr>
+              <w:rFonts w:ascii="Cambria Math" w:hAnsi="Cambria Math" w:cs="Times New Roman"/>
+              <w:sz w:val="28"/>
+              <w:szCs w:val="28"/>
+              <w:lang w:val="en-US"/>
+            </w:rPr>
+            <m:t>n≥</m:t>
+          </m:r>
+          <m:sSub>
+            <m:sSubPr>
+              <m:ctrlPr>
+                <w:rPr>
+                  <w:rFonts w:ascii="Cambria Math" w:hAnsi="Cambria Math" w:cs="Times New Roman"/>
+                  <w:i/>
+                  <w:sz w:val="28"/>
+                  <w:szCs w:val="28"/>
+                  <w:lang w:val="en-US"/>
+                </w:rPr>
+              </m:ctrlPr>
+            </m:sSubPr>
+            <m:e>
+              <m:r>
+                <w:rPr>
+                  <w:rFonts w:ascii="Cambria Math" w:hAnsi="Cambria Math" w:cs="Times New Roman"/>
+                  <w:sz w:val="28"/>
+                  <w:szCs w:val="28"/>
+                  <w:lang w:val="en-US"/>
+                </w:rPr>
+                <m:t>n</m:t>
+              </m:r>
+            </m:e>
+            <m:sub>
+              <m:r>
+                <w:rPr>
+                  <w:rFonts w:ascii="Cambria Math" w:hAnsi="Cambria Math" w:cs="Times New Roman"/>
+                  <w:sz w:val="28"/>
+                  <w:szCs w:val="28"/>
+                  <w:lang w:val="en-US"/>
+                </w:rPr>
+                <m:t>1</m:t>
+              </m:r>
+            </m:sub>
+          </m:sSub>
+        </m:oMath>
+      </m:oMathPara>
+    </w:p>
+    <w:p>
+      <w:pPr>
+        <w:rPr>
+          <w:rFonts w:ascii="Times New Roman" w:eastAsiaTheme="minorEastAsia" w:hAnsi="Times New Roman" w:cs="Times New Roman"/>
+          <w:i/>
+          <w:sz w:val="28"/>
+          <w:szCs w:val="28"/>
+          <w:lang w:val="en-US"/>
+        </w:rPr>
+      </w:pPr>
+      <m:oMathPara>
+        <m:oMath>
+          <m:sSub>
+            <m:sSubPr>
+              <m:ctrlPr>
+                <w:rPr>
+                  <w:rFonts w:ascii="Cambria Math" w:hAnsi="Cambria Math" w:cs="Times New Roman"/>
+                  <w:i/>
+                  <w:sz w:val="28"/>
+                  <w:szCs w:val="28"/>
+                </w:rPr>
+              </m:ctrlPr>
+            </m:sSubPr>
+            <m:e>
+              <m:r>
+                <w:rPr>
+                  <w:rFonts w:ascii="Cambria Math" w:hAnsi="Cambria Math" w:cs="Times New Roman"/>
+                  <w:sz w:val="28"/>
+                  <w:szCs w:val="28"/>
+                </w:rPr>
+                <m:t>T</m:t>
+              </m:r>
+            </m:e>
+            <m:sub>
+              <m:r>
+                <w:rPr>
+                  <w:rFonts w:ascii="Cambria Math" w:hAnsi="Cambria Math" w:cs="Times New Roman"/>
+                  <w:sz w:val="28"/>
+                  <w:szCs w:val="28"/>
+                </w:rPr>
+                <m:t>2</m:t>
+              </m:r>
+            </m:sub>
+          </m:sSub>
+          <m:d>
+            <m:dPr>
+              <m:ctrlPr>
+                <w:rPr>
+                  <w:rFonts w:ascii="Cambria Math" w:hAnsi="Cambria Math" w:cs="Times New Roman"/>
+                  <w:i/>
+                  <w:sz w:val="28"/>
+                  <w:szCs w:val="28"/>
+                </w:rPr>
+              </m:ctrlPr>
+            </m:dPr>
+            <m:e>
+              <m:r>
+                <w:rPr>
+                  <w:rFonts w:ascii="Cambria Math" w:hAnsi="Cambria Math" w:cs="Times New Roman"/>
+                  <w:sz w:val="28"/>
+                  <w:szCs w:val="28"/>
+                </w:rPr>
+                <m:t>n</m:t>
+              </m:r>
+            </m:e>
+          </m:d>
+          <m:r>
+            <w:rPr>
+              <w:rFonts w:ascii="Cambria Math" w:hAnsi="Cambria Math" w:cs="Times New Roman"/>
+              <w:sz w:val="28"/>
+              <w:szCs w:val="28"/>
+            </w:rPr>
+            <m:t>=O</m:t>
+          </m:r>
+          <m:d>
+            <m:dPr>
+              <m:ctrlPr>
+                <w:rPr>
+                  <w:rFonts w:ascii="Cambria Math" w:hAnsi="Cambria Math" w:cs="Times New Roman"/>
+                  <w:i/>
+                  <w:sz w:val="28"/>
+                  <w:szCs w:val="28"/>
+                </w:rPr>
+              </m:ctrlPr>
+            </m:dPr>
+            <m:e>
+              <m:r>
+                <w:rPr>
+                  <w:rFonts w:ascii="Cambria Math" w:hAnsi="Cambria Math" w:cs="Times New Roman"/>
+                  <w:sz w:val="28"/>
+                  <w:szCs w:val="28"/>
+                </w:rPr>
+                <m:t>g</m:t>
+              </m:r>
+              <m:d>
+                <m:dPr>
+                  <m:ctrlPr>
+                    <w:rPr>
+                      <w:rFonts w:ascii="Cambria Math" w:hAnsi="Cambria Math" w:cs="Times New Roman"/>
+                      <w:i/>
+                      <w:sz w:val="28"/>
+                      <w:szCs w:val="28"/>
+                    </w:rPr>
+                  </m:ctrlPr>
+                </m:dPr>
+                <m:e>
+                  <m:r>
+                    <w:rPr>
+                      <w:rFonts w:ascii="Cambria Math" w:hAnsi="Cambria Math" w:cs="Times New Roman"/>
+                      <w:sz w:val="28"/>
+                      <w:szCs w:val="28"/>
+                    </w:rPr>
+                    <m:t>n</m:t>
+                  </m:r>
+                </m:e>
+              </m:d>
+            </m:e>
+          </m:d>
+          <m:r>
+            <w:rPr>
+              <w:rFonts w:ascii="Cambria Math" w:hAnsi="Cambria Math" w:cs="Times New Roman"/>
+              <w:sz w:val="28"/>
+              <w:szCs w:val="28"/>
+            </w:rPr>
+            <m:t xml:space="preserve">, следовательно, существует такая константа </m:t>
+          </m:r>
+          <m:sSub>
+            <m:sSubPr>
+              <m:ctrlPr>
+                <w:rPr>
+                  <w:rFonts w:ascii="Cambria Math" w:hAnsi="Cambria Math" w:cs="Times New Roman"/>
+                  <w:i/>
+                  <w:sz w:val="28"/>
+                  <w:szCs w:val="28"/>
+                  <w:lang w:val="en-US"/>
+                </w:rPr>
+              </m:ctrlPr>
+            </m:sSubPr>
+            <m:e>
+              <m:r>
+                <w:rPr>
+                  <w:rFonts w:ascii="Cambria Math" w:hAnsi="Cambria Math" w:cs="Times New Roman"/>
+                  <w:sz w:val="28"/>
+                  <w:szCs w:val="28"/>
+                  <w:lang w:val="en-US"/>
+                </w:rPr>
+                <m:t>c</m:t>
+              </m:r>
+            </m:e>
+            <m:sub>
+              <m:r>
+                <w:rPr>
+                  <w:rFonts w:ascii="Cambria Math" w:hAnsi="Cambria Math" w:cs="Times New Roman"/>
+                  <w:sz w:val="28"/>
+                  <w:szCs w:val="28"/>
+                  <w:lang w:val="en-US"/>
+                </w:rPr>
+                <m:t>2</m:t>
+              </m:r>
+            </m:sub>
+          </m:sSub>
+          <m:r>
+            <w:rPr>
+              <w:rFonts w:ascii="Cambria Math" w:hAnsi="Cambria Math" w:cs="Times New Roman"/>
+              <w:sz w:val="28"/>
+              <w:szCs w:val="28"/>
+              <w:lang w:val="en-US"/>
+            </w:rPr>
+            <w:br/>
+          </m:r>
+        </m:oMath>
+        <m:oMath>
+          <m:r>
+            <w:rPr>
+              <w:rFonts w:ascii="Cambria Math" w:hAnsi="Cambria Math" w:cs="Times New Roman"/>
+              <w:sz w:val="28"/>
+              <w:szCs w:val="28"/>
+              <w:lang w:val="en-US"/>
+            </w:rPr>
+            <m:t xml:space="preserve"> и натуральное число </m:t>
+          </m:r>
+          <m:sSub>
+            <m:sSubPr>
+              <m:ctrlPr>
+                <w:rPr>
+                  <w:rFonts w:ascii="Cambria Math" w:hAnsi="Cambria Math" w:cs="Times New Roman"/>
+                  <w:i/>
+                  <w:sz w:val="28"/>
+                  <w:szCs w:val="28"/>
+                  <w:lang w:val="en-US"/>
+                </w:rPr>
+              </m:ctrlPr>
+            </m:sSubPr>
+            <m:e>
+              <m:r>
+                <w:rPr>
+                  <w:rFonts w:ascii="Cambria Math" w:hAnsi="Cambria Math" w:cs="Times New Roman"/>
+                  <w:sz w:val="28"/>
+                  <w:szCs w:val="28"/>
+                  <w:lang w:val="en-US"/>
+                </w:rPr>
+                <m:t>n</m:t>
+              </m:r>
+            </m:e>
+            <m:sub>
+              <m:r>
+                <w:rPr>
+                  <w:rFonts w:ascii="Cambria Math" w:hAnsi="Cambria Math" w:cs="Times New Roman"/>
+                  <w:sz w:val="28"/>
+                  <w:szCs w:val="28"/>
+                  <w:lang w:val="en-US"/>
+                </w:rPr>
+                <m:t>2</m:t>
+              </m:r>
+            </m:sub>
+          </m:sSub>
+          <m:r>
+            <w:rPr>
+              <w:rFonts w:ascii="Cambria Math" w:hAnsi="Cambria Math" w:cs="Times New Roman"/>
+              <w:sz w:val="28"/>
+              <w:szCs w:val="28"/>
+              <w:lang w:val="en-US"/>
+            </w:rPr>
+            <m:t xml:space="preserve">, </m:t>
+          </m:r>
+          <m:r>
+            <w:rPr>
+              <w:rFonts w:ascii="Cambria Math" w:hAnsi="Cambria Math" w:cs="Times New Roman"/>
+              <w:sz w:val="28"/>
+              <w:szCs w:val="28"/>
+            </w:rPr>
+            <m:t xml:space="preserve">что </m:t>
+          </m:r>
+          <m:sSub>
+            <m:sSubPr>
+              <m:ctrlPr>
+                <w:rPr>
+                  <w:rFonts w:ascii="Cambria Math" w:hAnsi="Cambria Math" w:cs="Times New Roman"/>
+                  <w:i/>
+                  <w:sz w:val="28"/>
+                  <w:szCs w:val="28"/>
+                  <w:lang w:val="en-US"/>
+                </w:rPr>
+              </m:ctrlPr>
+            </m:sSubPr>
+            <m:e>
+              <m:r>
+                <w:rPr>
+                  <w:rFonts w:ascii="Cambria Math" w:hAnsi="Cambria Math" w:cs="Times New Roman"/>
+                  <w:sz w:val="28"/>
+                  <w:szCs w:val="28"/>
+                  <w:lang w:val="en-US"/>
+                </w:rPr>
+                <m:t>T</m:t>
+              </m:r>
+            </m:e>
+            <m:sub>
+              <m:r>
+                <w:rPr>
+                  <w:rFonts w:ascii="Cambria Math" w:hAnsi="Cambria Math" w:cs="Times New Roman"/>
+                  <w:sz w:val="28"/>
+                  <w:szCs w:val="28"/>
+                  <w:lang w:val="en-US"/>
+                </w:rPr>
+                <m:t>2</m:t>
+              </m:r>
+            </m:sub>
+          </m:sSub>
+          <m:d>
+            <m:dPr>
+              <m:ctrlPr>
+                <w:rPr>
+                  <w:rFonts w:ascii="Cambria Math" w:hAnsi="Cambria Math" w:cs="Times New Roman"/>
+                  <w:i/>
+                  <w:sz w:val="28"/>
+                  <w:szCs w:val="28"/>
+                  <w:lang w:val="en-US"/>
+                </w:rPr>
+              </m:ctrlPr>
+            </m:dPr>
+            <m:e>
+              <m:r>
+                <w:rPr>
+                  <w:rFonts w:ascii="Cambria Math" w:hAnsi="Cambria Math" w:cs="Times New Roman"/>
+                  <w:sz w:val="28"/>
+                  <w:szCs w:val="28"/>
+                  <w:lang w:val="en-US"/>
+                </w:rPr>
+                <m:t>n</m:t>
+              </m:r>
+            </m:e>
+          </m:d>
+          <m:r>
+            <w:rPr>
+              <w:rFonts w:ascii="Cambria Math" w:hAnsi="Cambria Math" w:cs="Times New Roman"/>
+              <w:sz w:val="28"/>
+              <w:szCs w:val="28"/>
+              <w:lang w:val="en-US"/>
+            </w:rPr>
+            <m:t>≤</m:t>
+          </m:r>
+          <m:sSub>
+            <m:sSubPr>
+              <m:ctrlPr>
+                <w:rPr>
+                  <w:rFonts w:ascii="Cambria Math" w:hAnsi="Cambria Math" w:cs="Times New Roman"/>
+                  <w:i/>
+                  <w:sz w:val="28"/>
+                  <w:szCs w:val="28"/>
+                  <w:lang w:val="en-US"/>
+                </w:rPr>
+              </m:ctrlPr>
+            </m:sSubPr>
+            <m:e>
+              <m:r>
+                <w:rPr>
+                  <w:rFonts w:ascii="Cambria Math" w:hAnsi="Cambria Math" w:cs="Times New Roman"/>
+                  <w:sz w:val="28"/>
+                  <w:szCs w:val="28"/>
+                  <w:lang w:val="en-US"/>
+                </w:rPr>
+                <m:t>c</m:t>
+              </m:r>
+            </m:e>
+            <m:sub>
+              <m:r>
+                <w:rPr>
+                  <w:rFonts w:ascii="Cambria Math" w:hAnsi="Cambria Math" w:cs="Times New Roman"/>
+                  <w:sz w:val="28"/>
+                  <w:szCs w:val="28"/>
+                  <w:lang w:val="en-US"/>
+                </w:rPr>
+                <m:t>2</m:t>
+              </m:r>
+            </m:sub>
+          </m:sSub>
+          <m:r>
+            <w:rPr>
+              <w:rFonts w:ascii="Cambria Math" w:hAnsi="Cambria Math" w:cs="Times New Roman"/>
+              <w:sz w:val="28"/>
+              <w:szCs w:val="28"/>
+              <w:lang w:val="en-US"/>
+            </w:rPr>
+            <m:t>*g</m:t>
+          </m:r>
+          <m:d>
+            <m:dPr>
+              <m:ctrlPr>
+                <w:rPr>
+                  <w:rFonts w:ascii="Cambria Math" w:hAnsi="Cambria Math" w:cs="Times New Roman"/>
+                  <w:i/>
+                  <w:sz w:val="28"/>
+                  <w:szCs w:val="28"/>
+                  <w:lang w:val="en-US"/>
+                </w:rPr>
+              </m:ctrlPr>
+            </m:dPr>
+            <m:e>
+              <m:r>
+                <w:rPr>
+                  <w:rFonts w:ascii="Cambria Math" w:hAnsi="Cambria Math" w:cs="Times New Roman"/>
+                  <w:sz w:val="28"/>
+                  <w:szCs w:val="28"/>
+                  <w:lang w:val="en-US"/>
+                </w:rPr>
+                <m:t>n</m:t>
+              </m:r>
+            </m:e>
+          </m:d>
+          <m:r>
+            <w:rPr>
+              <w:rFonts w:ascii="Cambria Math" w:hAnsi="Cambria Math" w:cs="Times New Roman"/>
+              <w:sz w:val="28"/>
+              <w:szCs w:val="28"/>
+            </w:rPr>
+            <m:t xml:space="preserve"> для любого </m:t>
+          </m:r>
+          <m:r>
+            <w:rPr>
+              <w:rFonts w:ascii="Cambria Math" w:hAnsi="Cambria Math" w:cs="Times New Roman"/>
+              <w:sz w:val="28"/>
+              <w:szCs w:val="28"/>
+              <w:lang w:val="en-US"/>
+            </w:rPr>
+            <m:t>n≥</m:t>
+          </m:r>
+          <m:sSub>
+            <m:sSubPr>
+              <m:ctrlPr>
+                <w:rPr>
+                  <w:rFonts w:ascii="Cambria Math" w:hAnsi="Cambria Math" w:cs="Times New Roman"/>
+                  <w:i/>
+                  <w:sz w:val="28"/>
+                  <w:szCs w:val="28"/>
+                  <w:lang w:val="en-US"/>
+                </w:rPr>
+              </m:ctrlPr>
+            </m:sSubPr>
+            <m:e>
+              <m:r>
+                <w:rPr>
+                  <w:rFonts w:ascii="Cambria Math" w:hAnsi="Cambria Math" w:cs="Times New Roman"/>
+                  <w:sz w:val="28"/>
+                  <w:szCs w:val="28"/>
+                  <w:lang w:val="en-US"/>
+                </w:rPr>
+                <m:t>n</m:t>
+              </m:r>
+            </m:e>
+            <m:sub>
+              <m:r>
+                <w:rPr>
+                  <w:rFonts w:ascii="Cambria Math" w:hAnsi="Cambria Math" w:cs="Times New Roman"/>
+                  <w:sz w:val="28"/>
+                  <w:szCs w:val="28"/>
+                  <w:lang w:val="en-US"/>
+                </w:rPr>
+                <m:t>2</m:t>
+              </m:r>
+            </m:sub>
+          </m:sSub>
+        </m:oMath>
+      </m:oMathPara>
+    </w:p>
+    <w:p>
+      <w:pPr>
+        <w:jc w:val="center"/>
+        <w:rPr>
+          <w:rFonts w:ascii="Times New Roman" w:eastAsiaTheme="minorEastAsia" w:hAnsi="Times New Roman" w:cs="Times New Roman"/>
+          <w:i/>
+          <w:sz w:val="28"/>
+          <w:szCs w:val="28"/>
+          <w:lang w:val="en-US"/>
+        </w:rPr>
+      </w:pPr>
+      <m:oMathPara>
+        <m:oMathParaPr>
+          <m:jc m:val="center"/>
+        </m:oMathParaPr>
+        <m:oMath>
+          <m:sSub>
+            <m:sSubPr>
+              <m:ctrlPr>
+                <w:rPr>
+                  <w:rFonts w:ascii="Cambria Math" w:eastAsiaTheme="minorEastAsia" w:hAnsi="Cambria Math" w:cs="Times New Roman"/>
+                  <w:i/>
+                  <w:sz w:val="28"/>
+                  <w:szCs w:val="28"/>
+                  <w:lang w:val="en-US"/>
+                </w:rPr>
+              </m:ctrlPr>
+            </m:sSubPr>
+            <m:e>
+              <m:r>
+                <w:rPr>
+                  <w:rFonts w:ascii="Cambria Math" w:eastAsiaTheme="minorEastAsia" w:hAnsi="Cambria Math" w:cs="Times New Roman"/>
+                  <w:sz w:val="28"/>
+                  <w:szCs w:val="28"/>
+                  <w:lang w:val="en-US"/>
+                </w:rPr>
+                <m:t>T</m:t>
+              </m:r>
+            </m:e>
+            <m:sub>
+              <m:r>
+                <w:rPr>
+                  <w:rFonts w:ascii="Cambria Math" w:eastAsiaTheme="minorEastAsia" w:hAnsi="Cambria Math" w:cs="Times New Roman"/>
+                  <w:sz w:val="28"/>
+                  <w:szCs w:val="28"/>
+                  <w:lang w:val="en-US"/>
+                </w:rPr>
+                <m:t>1</m:t>
+              </m:r>
+            </m:sub>
+          </m:sSub>
+          <m:d>
+            <m:dPr>
+              <m:ctrlPr>
+                <w:rPr>
+                  <w:rFonts w:ascii="Cambria Math" w:eastAsiaTheme="minorEastAsia" w:hAnsi="Cambria Math" w:cs="Times New Roman"/>
+                  <w:i/>
+                  <w:sz w:val="28"/>
+                  <w:szCs w:val="28"/>
+                  <w:lang w:val="en-US"/>
+                </w:rPr>
+              </m:ctrlPr>
+            </m:dPr>
+            <m:e>
+              <m:r>
+                <w:rPr>
+                  <w:rFonts w:ascii="Cambria Math" w:eastAsiaTheme="minorEastAsia" w:hAnsi="Cambria Math" w:cs="Times New Roman"/>
+                  <w:sz w:val="28"/>
+                  <w:szCs w:val="28"/>
+                  <w:lang w:val="en-US"/>
+                </w:rPr>
+                <m:t>n</m:t>
+              </m:r>
+            </m:e>
+          </m:d>
+          <m:r>
+            <w:rPr>
+              <w:rFonts w:ascii="Cambria Math" w:eastAsiaTheme="minorEastAsia" w:hAnsi="Cambria Math" w:cs="Times New Roman"/>
+              <w:sz w:val="28"/>
+              <w:szCs w:val="28"/>
+              <w:lang w:val="en-US"/>
+            </w:rPr>
+            <m:t>*</m:t>
+          </m:r>
+          <m:sSub>
+            <m:sSubPr>
+              <m:ctrlPr>
+                <w:rPr>
+                  <w:rFonts w:ascii="Cambria Math" w:eastAsiaTheme="minorEastAsia" w:hAnsi="Cambria Math" w:cs="Times New Roman"/>
+                  <w:i/>
+                  <w:sz w:val="28"/>
+                  <w:szCs w:val="28"/>
+                  <w:lang w:val="en-US"/>
+                </w:rPr>
+              </m:ctrlPr>
+            </m:sSubPr>
+            <m:e>
+              <m:r>
+                <w:rPr>
+                  <w:rFonts w:ascii="Cambria Math" w:eastAsiaTheme="minorEastAsia" w:hAnsi="Cambria Math" w:cs="Times New Roman"/>
+                  <w:sz w:val="28"/>
+                  <w:szCs w:val="28"/>
+                  <w:lang w:val="en-US"/>
+                </w:rPr>
+                <m:t>T</m:t>
+              </m:r>
+            </m:e>
+            <m:sub>
+              <m:r>
+                <w:rPr>
+                  <w:rFonts w:ascii="Cambria Math" w:eastAsiaTheme="minorEastAsia" w:hAnsi="Cambria Math" w:cs="Times New Roman"/>
+                  <w:sz w:val="28"/>
+                  <w:szCs w:val="28"/>
+                  <w:lang w:val="en-US"/>
+                </w:rPr>
+                <m:t>2</m:t>
+              </m:r>
+            </m:sub>
+          </m:sSub>
+          <m:d>
+            <m:dPr>
+              <m:ctrlPr>
+                <w:rPr>
+                  <w:rFonts w:ascii="Cambria Math" w:eastAsiaTheme="minorEastAsia" w:hAnsi="Cambria Math" w:cs="Times New Roman"/>
+                  <w:i/>
+                  <w:sz w:val="28"/>
+                  <w:szCs w:val="28"/>
+                  <w:lang w:val="en-US"/>
+                </w:rPr>
+              </m:ctrlPr>
+            </m:dPr>
+            <m:e>
+              <m:r>
+                <w:rPr>
+                  <w:rFonts w:ascii="Cambria Math" w:eastAsiaTheme="minorEastAsia" w:hAnsi="Cambria Math" w:cs="Times New Roman"/>
+                  <w:sz w:val="28"/>
+                  <w:szCs w:val="28"/>
+                  <w:lang w:val="en-US"/>
+                </w:rPr>
+                <m:t>n</m:t>
+              </m:r>
+            </m:e>
+          </m:d>
+          <m:r>
+            <w:rPr>
+              <w:rFonts w:ascii="Cambria Math" w:eastAsiaTheme="minorEastAsia" w:hAnsi="Cambria Math" w:cs="Times New Roman"/>
+              <w:sz w:val="28"/>
+              <w:szCs w:val="28"/>
+              <w:lang w:val="en-US"/>
+            </w:rPr>
+            <m:t>≤</m:t>
+          </m:r>
+          <m:sSub>
+            <m:sSubPr>
+              <m:ctrlPr>
+                <w:rPr>
+                  <w:rFonts w:ascii="Cambria Math" w:eastAsiaTheme="minorEastAsia" w:hAnsi="Cambria Math" w:cs="Times New Roman"/>
+                  <w:i/>
+                  <w:sz w:val="28"/>
+                  <w:szCs w:val="28"/>
+                  <w:lang w:val="en-US"/>
+                </w:rPr>
+              </m:ctrlPr>
+            </m:sSubPr>
+            <m:e>
+              <m:r>
+                <w:rPr>
+                  <w:rFonts w:ascii="Cambria Math" w:eastAsiaTheme="minorEastAsia" w:hAnsi="Cambria Math" w:cs="Times New Roman"/>
+                  <w:sz w:val="28"/>
+                  <w:szCs w:val="28"/>
+                  <w:lang w:val="en-US"/>
+                </w:rPr>
+                <m:t>c</m:t>
+              </m:r>
+            </m:e>
+            <m:sub>
+              <m:r>
+                <w:rPr>
+                  <w:rFonts w:ascii="Cambria Math" w:eastAsiaTheme="minorEastAsia" w:hAnsi="Cambria Math" w:cs="Times New Roman"/>
+                  <w:sz w:val="28"/>
+                  <w:szCs w:val="28"/>
+                  <w:lang w:val="en-US"/>
+                </w:rPr>
+                <m:t>1</m:t>
+              </m:r>
+            </m:sub>
+          </m:sSub>
+          <m:r>
+            <w:rPr>
+              <w:rFonts w:ascii="Cambria Math" w:eastAsiaTheme="minorEastAsia" w:hAnsi="Cambria Math" w:cs="Times New Roman"/>
+              <w:sz w:val="28"/>
+              <w:szCs w:val="28"/>
+              <w:lang w:val="en-US"/>
+            </w:rPr>
+            <m:t>*f</m:t>
+          </m:r>
+          <m:d>
+            <m:dPr>
+              <m:ctrlPr>
+                <w:rPr>
+                  <w:rFonts w:ascii="Cambria Math" w:eastAsiaTheme="minorEastAsia" w:hAnsi="Cambria Math" w:cs="Times New Roman"/>
+                  <w:i/>
+                  <w:sz w:val="28"/>
+                  <w:szCs w:val="28"/>
+                  <w:lang w:val="en-US"/>
+                </w:rPr>
+              </m:ctrlPr>
+            </m:dPr>
+            <m:e>
+              <m:r>
+                <w:rPr>
+                  <w:rFonts w:ascii="Cambria Math" w:eastAsiaTheme="minorEastAsia" w:hAnsi="Cambria Math" w:cs="Times New Roman"/>
+                  <w:sz w:val="28"/>
+                  <w:szCs w:val="28"/>
+                  <w:lang w:val="en-US"/>
+                </w:rPr>
+                <m:t>n</m:t>
+              </m:r>
+            </m:e>
+          </m:d>
+          <m:r>
+            <w:rPr>
+              <w:rFonts w:ascii="Cambria Math" w:eastAsiaTheme="minorEastAsia" w:hAnsi="Cambria Math" w:cs="Times New Roman"/>
+              <w:sz w:val="28"/>
+              <w:szCs w:val="28"/>
+              <w:lang w:val="en-US"/>
+            </w:rPr>
+            <m:t>*</m:t>
+          </m:r>
+          <m:sSub>
+            <m:sSubPr>
+              <m:ctrlPr>
+                <w:rPr>
+                  <w:rFonts w:ascii="Cambria Math" w:eastAsiaTheme="minorEastAsia" w:hAnsi="Cambria Math" w:cs="Times New Roman"/>
+                  <w:i/>
+                  <w:sz w:val="28"/>
+                  <w:szCs w:val="28"/>
+                  <w:lang w:val="en-US"/>
+                </w:rPr>
+              </m:ctrlPr>
+            </m:sSubPr>
+            <m:e>
+              <m:r>
+                <w:rPr>
+                  <w:rFonts w:ascii="Cambria Math" w:eastAsiaTheme="minorEastAsia" w:hAnsi="Cambria Math" w:cs="Times New Roman"/>
+                  <w:sz w:val="28"/>
+                  <w:szCs w:val="28"/>
+                  <w:lang w:val="en-US"/>
+                </w:rPr>
+                <m:t>c</m:t>
+              </m:r>
+            </m:e>
+            <m:sub>
+              <m:r>
+                <w:rPr>
+                  <w:rFonts w:ascii="Cambria Math" w:eastAsiaTheme="minorEastAsia" w:hAnsi="Cambria Math" w:cs="Times New Roman"/>
+                  <w:sz w:val="28"/>
+                  <w:szCs w:val="28"/>
+                  <w:lang w:val="en-US"/>
+                </w:rPr>
+                <m:t>2</m:t>
+              </m:r>
+            </m:sub>
+          </m:sSub>
+          <m:r>
+            <w:rPr>
+              <w:rFonts w:ascii="Cambria Math" w:eastAsiaTheme="minorEastAsia" w:hAnsi="Cambria Math" w:cs="Times New Roman"/>
+              <w:sz w:val="28"/>
+              <w:szCs w:val="28"/>
+              <w:lang w:val="en-US"/>
+            </w:rPr>
+            <m:t>*g</m:t>
+          </m:r>
+          <m:d>
+            <m:dPr>
+              <m:ctrlPr>
+                <w:rPr>
+                  <w:rFonts w:ascii="Cambria Math" w:eastAsiaTheme="minorEastAsia" w:hAnsi="Cambria Math" w:cs="Times New Roman"/>
+                  <w:i/>
+                  <w:sz w:val="28"/>
+                  <w:szCs w:val="28"/>
+                  <w:lang w:val="en-US"/>
+                </w:rPr>
+              </m:ctrlPr>
+            </m:dPr>
+            <m:e>
+              <m:r>
+                <w:rPr>
+                  <w:rFonts w:ascii="Cambria Math" w:eastAsiaTheme="minorEastAsia" w:hAnsi="Cambria Math" w:cs="Times New Roman"/>
+                  <w:sz w:val="28"/>
+                  <w:szCs w:val="28"/>
+                  <w:lang w:val="en-US"/>
+                </w:rPr>
+                <m:t>n</m:t>
+              </m:r>
+            </m:e>
+          </m:d>
+          <m:r>
+            <w:rPr>
+              <w:rFonts w:ascii="Cambria Math" w:eastAsiaTheme="minorEastAsia" w:hAnsi="Cambria Math" w:cs="Times New Roman"/>
+              <w:sz w:val="28"/>
+              <w:szCs w:val="28"/>
+              <w:lang w:val="en-US"/>
+            </w:rPr>
+            <m:t>→</m:t>
+          </m:r>
+          <m:r>
+            <w:rPr>
+              <w:rFonts w:ascii="Cambria Math" w:eastAsiaTheme="minorEastAsia" w:hAnsi="Cambria Math" w:cs="Times New Roman"/>
+              <w:sz w:val="28"/>
+              <w:szCs w:val="28"/>
+              <w:lang w:val="en-US"/>
+            </w:rPr>
+            <w:br/>
+          </m:r>
+        </m:oMath>
+        <m:oMath>
+          <m:sSub>
+            <m:sSubPr>
+              <m:ctrlPr>
+                <w:rPr>
+                  <w:rFonts w:ascii="Cambria Math" w:eastAsiaTheme="minorEastAsia" w:hAnsi="Cambria Math" w:cs="Times New Roman"/>
+                  <w:i/>
+                  <w:sz w:val="28"/>
+                  <w:szCs w:val="28"/>
+                  <w:lang w:val="en-US"/>
+                </w:rPr>
+              </m:ctrlPr>
+            </m:sSubPr>
+            <m:e>
+              <m:r>
+                <w:rPr>
+                  <w:rFonts w:ascii="Cambria Math" w:eastAsiaTheme="minorEastAsia" w:hAnsi="Cambria Math" w:cs="Times New Roman"/>
+                  <w:sz w:val="28"/>
+                  <w:szCs w:val="28"/>
+                  <w:lang w:val="en-US"/>
+                </w:rPr>
+                <m:t>T</m:t>
+              </m:r>
+            </m:e>
+            <m:sub>
+              <m:r>
+                <w:rPr>
+                  <w:rFonts w:ascii="Cambria Math" w:eastAsiaTheme="minorEastAsia" w:hAnsi="Cambria Math" w:cs="Times New Roman"/>
+                  <w:sz w:val="28"/>
+                  <w:szCs w:val="28"/>
+                  <w:lang w:val="en-US"/>
+                </w:rPr>
+                <m:t>1</m:t>
+              </m:r>
+            </m:sub>
+          </m:sSub>
+          <m:d>
+            <m:dPr>
+              <m:ctrlPr>
+                <w:rPr>
+                  <w:rFonts w:ascii="Cambria Math" w:eastAsiaTheme="minorEastAsia" w:hAnsi="Cambria Math" w:cs="Times New Roman"/>
+                  <w:i/>
+                  <w:sz w:val="28"/>
+                  <w:szCs w:val="28"/>
+                  <w:lang w:val="en-US"/>
+                </w:rPr>
+              </m:ctrlPr>
+            </m:dPr>
+            <m:e>
+              <m:r>
+                <w:rPr>
+                  <w:rFonts w:ascii="Cambria Math" w:eastAsiaTheme="minorEastAsia" w:hAnsi="Cambria Math" w:cs="Times New Roman"/>
+                  <w:sz w:val="28"/>
+                  <w:szCs w:val="28"/>
+                  <w:lang w:val="en-US"/>
+                </w:rPr>
+                <m:t>n</m:t>
+              </m:r>
+            </m:e>
+          </m:d>
+          <m:r>
+            <w:rPr>
+              <w:rFonts w:ascii="Cambria Math" w:eastAsiaTheme="minorEastAsia" w:hAnsi="Cambria Math" w:cs="Times New Roman"/>
+              <w:sz w:val="28"/>
+              <w:szCs w:val="28"/>
+              <w:lang w:val="en-US"/>
+            </w:rPr>
+            <m:t>*</m:t>
+          </m:r>
+          <m:sSub>
+            <m:sSubPr>
+              <m:ctrlPr>
+                <w:rPr>
+                  <w:rFonts w:ascii="Cambria Math" w:eastAsiaTheme="minorEastAsia" w:hAnsi="Cambria Math" w:cs="Times New Roman"/>
+                  <w:i/>
+                  <w:sz w:val="28"/>
+                  <w:szCs w:val="28"/>
+                  <w:lang w:val="en-US"/>
+                </w:rPr>
+              </m:ctrlPr>
+            </m:sSubPr>
+            <m:e>
+              <m:r>
+                <w:rPr>
+                  <w:rFonts w:ascii="Cambria Math" w:eastAsiaTheme="minorEastAsia" w:hAnsi="Cambria Math" w:cs="Times New Roman"/>
+                  <w:sz w:val="28"/>
+                  <w:szCs w:val="28"/>
+                  <w:lang w:val="en-US"/>
+                </w:rPr>
+                <m:t>T</m:t>
+              </m:r>
+            </m:e>
+            <m:sub>
+              <m:r>
+                <w:rPr>
+                  <w:rFonts w:ascii="Cambria Math" w:eastAsiaTheme="minorEastAsia" w:hAnsi="Cambria Math" w:cs="Times New Roman"/>
+                  <w:sz w:val="28"/>
+                  <w:szCs w:val="28"/>
+                  <w:lang w:val="en-US"/>
+                </w:rPr>
+                <m:t>2</m:t>
+              </m:r>
+            </m:sub>
+          </m:sSub>
+          <m:d>
+            <m:dPr>
+              <m:ctrlPr>
+                <w:rPr>
+                  <w:rFonts w:ascii="Cambria Math" w:eastAsiaTheme="minorEastAsia" w:hAnsi="Cambria Math" w:cs="Times New Roman"/>
+                  <w:i/>
+                  <w:sz w:val="28"/>
+                  <w:szCs w:val="28"/>
+                  <w:lang w:val="en-US"/>
+                </w:rPr>
+              </m:ctrlPr>
+            </m:dPr>
+            <m:e>
+              <m:r>
+                <w:rPr>
+                  <w:rFonts w:ascii="Cambria Math" w:eastAsiaTheme="minorEastAsia" w:hAnsi="Cambria Math" w:cs="Times New Roman"/>
+                  <w:sz w:val="28"/>
+                  <w:szCs w:val="28"/>
+                  <w:lang w:val="en-US"/>
+                </w:rPr>
+                <m:t>n</m:t>
+              </m:r>
+            </m:e>
+          </m:d>
+          <m:r>
+            <w:rPr>
+              <w:rFonts w:ascii="Cambria Math" w:eastAsiaTheme="minorEastAsia" w:hAnsi="Cambria Math" w:cs="Times New Roman"/>
+              <w:sz w:val="28"/>
+              <w:szCs w:val="28"/>
+              <w:lang w:val="en-US"/>
+            </w:rPr>
+            <m:t>≤</m:t>
+          </m:r>
+          <m:d>
+            <m:dPr>
+              <m:ctrlPr>
+                <w:rPr>
+                  <w:rFonts w:ascii="Cambria Math" w:eastAsiaTheme="minorEastAsia" w:hAnsi="Cambria Math" w:cs="Times New Roman"/>
+                  <w:i/>
+                  <w:sz w:val="28"/>
+                  <w:szCs w:val="28"/>
+                  <w:lang w:val="en-US"/>
+                </w:rPr>
+              </m:ctrlPr>
+            </m:dPr>
+            <m:e>
+              <m:sSub>
+                <m:sSubPr>
+                  <m:ctrlPr>
+                    <w:rPr>
+                      <w:rFonts w:ascii="Cambria Math" w:eastAsiaTheme="minorEastAsia" w:hAnsi="Cambria Math" w:cs="Times New Roman"/>
+                      <w:i/>
+                      <w:sz w:val="28"/>
+                      <w:szCs w:val="28"/>
+                      <w:lang w:val="en-US"/>
+                    </w:rPr>
+                  </m:ctrlPr>
+                </m:sSubPr>
+                <m:e>
+                  <m:r>
+                    <w:rPr>
+                      <w:rFonts w:ascii="Cambria Math" w:eastAsiaTheme="minorEastAsia" w:hAnsi="Cambria Math" w:cs="Times New Roman"/>
+                      <w:sz w:val="28"/>
+                      <w:szCs w:val="28"/>
+                      <w:lang w:val="en-US"/>
+                    </w:rPr>
+                    <m:t>c</m:t>
+                  </m:r>
+                </m:e>
+                <m:sub>
+                  <m:r>
+                    <w:rPr>
+                      <w:rFonts w:ascii="Cambria Math" w:eastAsiaTheme="minorEastAsia" w:hAnsi="Cambria Math" w:cs="Times New Roman"/>
+                      <w:sz w:val="28"/>
+                      <w:szCs w:val="28"/>
+                      <w:lang w:val="en-US"/>
+                    </w:rPr>
+                    <m:t>1</m:t>
+                  </m:r>
+                </m:sub>
+              </m:sSub>
+              <m:r>
+                <w:rPr>
+                  <w:rFonts w:ascii="Cambria Math" w:eastAsiaTheme="minorEastAsia" w:hAnsi="Cambria Math" w:cs="Times New Roman"/>
+                  <w:sz w:val="28"/>
+                  <w:szCs w:val="28"/>
+                  <w:lang w:val="en-US"/>
+                </w:rPr>
+                <m:t>*</m:t>
+              </m:r>
+              <m:sSub>
+                <m:sSubPr>
+                  <m:ctrlPr>
+                    <w:rPr>
+                      <w:rFonts w:ascii="Cambria Math" w:eastAsiaTheme="minorEastAsia" w:hAnsi="Cambria Math" w:cs="Times New Roman"/>
+                      <w:i/>
+                      <w:sz w:val="28"/>
+                      <w:szCs w:val="28"/>
+                      <w:lang w:val="en-US"/>
+                    </w:rPr>
+                  </m:ctrlPr>
+                </m:sSubPr>
+                <m:e>
+                  <m:r>
+                    <w:rPr>
+                      <w:rFonts w:ascii="Cambria Math" w:eastAsiaTheme="minorEastAsia" w:hAnsi="Cambria Math" w:cs="Times New Roman"/>
+                      <w:sz w:val="28"/>
+                      <w:szCs w:val="28"/>
+                      <w:lang w:val="en-US"/>
+                    </w:rPr>
+                    <m:t>c</m:t>
+                  </m:r>
+                </m:e>
+                <m:sub>
+                  <m:r>
+                    <w:rPr>
+                      <w:rFonts w:ascii="Cambria Math" w:eastAsiaTheme="minorEastAsia" w:hAnsi="Cambria Math" w:cs="Times New Roman"/>
+                      <w:sz w:val="28"/>
+                      <w:szCs w:val="28"/>
+                      <w:lang w:val="en-US"/>
+                    </w:rPr>
+                    <m:t>2</m:t>
+                  </m:r>
+                </m:sub>
+              </m:sSub>
+            </m:e>
+          </m:d>
+          <m:r>
+            <w:rPr>
+              <w:rFonts w:ascii="Cambria Math" w:eastAsiaTheme="minorEastAsia" w:hAnsi="Cambria Math" w:cs="Times New Roman"/>
+              <w:sz w:val="28"/>
+              <w:szCs w:val="28"/>
+              <w:lang w:val="en-US"/>
+            </w:rPr>
+            <m:t>*</m:t>
+          </m:r>
+          <m:d>
+            <m:dPr>
+              <m:ctrlPr>
+                <w:rPr>
+                  <w:rFonts w:ascii="Cambria Math" w:eastAsiaTheme="minorEastAsia" w:hAnsi="Cambria Math" w:cs="Times New Roman"/>
+                  <w:i/>
+                  <w:sz w:val="28"/>
+                  <w:szCs w:val="28"/>
+                  <w:lang w:val="en-US"/>
+                </w:rPr>
+              </m:ctrlPr>
+            </m:dPr>
+            <m:e>
+              <m:r>
+                <w:rPr>
+                  <w:rFonts w:ascii="Cambria Math" w:eastAsiaTheme="minorEastAsia" w:hAnsi="Cambria Math" w:cs="Times New Roman"/>
+                  <w:sz w:val="28"/>
+                  <w:szCs w:val="28"/>
+                  <w:lang w:val="en-US"/>
+                </w:rPr>
+                <m:t>f</m:t>
+              </m:r>
+              <m:d>
+                <m:dPr>
+                  <m:ctrlPr>
+                    <w:rPr>
+                      <w:rFonts w:ascii="Cambria Math" w:eastAsiaTheme="minorEastAsia" w:hAnsi="Cambria Math" w:cs="Times New Roman"/>
+                      <w:i/>
+                      <w:sz w:val="28"/>
+                      <w:szCs w:val="28"/>
+                      <w:lang w:val="en-US"/>
+                    </w:rPr>
+                  </m:ctrlPr>
+                </m:dPr>
+                <m:e>
+                  <m:r>
+                    <w:rPr>
+                      <w:rFonts w:ascii="Cambria Math" w:eastAsiaTheme="minorEastAsia" w:hAnsi="Cambria Math" w:cs="Times New Roman"/>
+                      <w:sz w:val="28"/>
+                      <w:szCs w:val="28"/>
+                      <w:lang w:val="en-US"/>
+                    </w:rPr>
+                    <m:t>n</m:t>
+                  </m:r>
+                </m:e>
+              </m:d>
+              <m:r>
+                <w:rPr>
+                  <w:rFonts w:ascii="Cambria Math" w:eastAsiaTheme="minorEastAsia" w:hAnsi="Cambria Math" w:cs="Times New Roman"/>
+                  <w:sz w:val="28"/>
+                  <w:szCs w:val="28"/>
+                  <w:lang w:val="en-US"/>
+                </w:rPr>
+                <m:t>* g</m:t>
+              </m:r>
+              <m:d>
+                <m:dPr>
+                  <m:ctrlPr>
+                    <w:rPr>
+                      <w:rFonts w:ascii="Cambria Math" w:eastAsiaTheme="minorEastAsia" w:hAnsi="Cambria Math" w:cs="Times New Roman"/>
+                      <w:i/>
+                      <w:sz w:val="28"/>
+                      <w:szCs w:val="28"/>
+                      <w:lang w:val="en-US"/>
+                    </w:rPr>
+                  </m:ctrlPr>
+                </m:dPr>
+                <m:e>
+                  <m:r>
+                    <w:rPr>
+                      <w:rFonts w:ascii="Cambria Math" w:eastAsiaTheme="minorEastAsia" w:hAnsi="Cambria Math" w:cs="Times New Roman"/>
+                      <w:sz w:val="28"/>
+                      <w:szCs w:val="28"/>
+                      <w:lang w:val="en-US"/>
+                    </w:rPr>
+                    <m:t>n</m:t>
+                  </m:r>
+                </m:e>
+              </m:d>
+            </m:e>
+          </m:d>
+          <m:r>
+            <w:rPr>
+              <w:rFonts w:ascii="Cambria Math" w:eastAsiaTheme="minorEastAsia" w:hAnsi="Cambria Math" w:cs="Times New Roman"/>
+              <w:sz w:val="28"/>
+              <w:szCs w:val="28"/>
+              <w:lang w:val="en-US"/>
+            </w:rPr>
+            <m:t>→</m:t>
+          </m:r>
+          <m:r>
+            <w:rPr>
+              <w:rFonts w:ascii="Cambria Math" w:eastAsiaTheme="minorEastAsia" w:hAnsi="Cambria Math" w:cs="Times New Roman"/>
+              <w:sz w:val="28"/>
+              <w:szCs w:val="28"/>
+              <w:lang w:val="en-US"/>
+            </w:rPr>
+            <w:br/>
+          </m:r>
+        </m:oMath>
+        <m:oMath>
+          <m:sSub>
+            <m:sSubPr>
+              <m:ctrlPr>
+                <w:rPr>
+                  <w:rFonts w:ascii="Cambria Math" w:eastAsiaTheme="minorEastAsia" w:hAnsi="Cambria Math" w:cs="Times New Roman"/>
+                  <w:i/>
+                  <w:sz w:val="28"/>
+                  <w:szCs w:val="28"/>
+                  <w:lang w:val="en-US"/>
+                </w:rPr>
+              </m:ctrlPr>
+            </m:sSubPr>
+            <m:e>
+              <m:r>
+                <w:rPr>
+                  <w:rFonts w:ascii="Cambria Math" w:eastAsiaTheme="minorEastAsia" w:hAnsi="Cambria Math" w:cs="Times New Roman"/>
+                  <w:sz w:val="28"/>
+                  <w:szCs w:val="28"/>
+                  <w:lang w:val="en-US"/>
+                </w:rPr>
+                <m:t>T</m:t>
+              </m:r>
+            </m:e>
+            <m:sub>
+              <m:r>
+                <w:rPr>
+                  <w:rFonts w:ascii="Cambria Math" w:eastAsiaTheme="minorEastAsia" w:hAnsi="Cambria Math" w:cs="Times New Roman"/>
+                  <w:sz w:val="28"/>
+                  <w:szCs w:val="28"/>
+                  <w:lang w:val="en-US"/>
+                </w:rPr>
+                <m:t>1</m:t>
+              </m:r>
+            </m:sub>
+          </m:sSub>
+          <m:d>
+            <m:dPr>
+              <m:ctrlPr>
+                <w:rPr>
+                  <w:rFonts w:ascii="Cambria Math" w:eastAsiaTheme="minorEastAsia" w:hAnsi="Cambria Math" w:cs="Times New Roman"/>
+                  <w:i/>
+                  <w:sz w:val="28"/>
+                  <w:szCs w:val="28"/>
+                  <w:lang w:val="en-US"/>
+                </w:rPr>
+              </m:ctrlPr>
+            </m:dPr>
+            <m:e>
+              <m:r>
+                <w:rPr>
+                  <w:rFonts w:ascii="Cambria Math" w:eastAsiaTheme="minorEastAsia" w:hAnsi="Cambria Math" w:cs="Times New Roman"/>
+                  <w:sz w:val="28"/>
+                  <w:szCs w:val="28"/>
+                  <w:lang w:val="en-US"/>
+                </w:rPr>
+                <m:t>n</m:t>
+              </m:r>
+            </m:e>
+          </m:d>
+          <m:r>
+            <w:rPr>
+              <w:rFonts w:ascii="Cambria Math" w:eastAsiaTheme="minorEastAsia" w:hAnsi="Cambria Math" w:cs="Times New Roman"/>
+              <w:sz w:val="28"/>
+              <w:szCs w:val="28"/>
+              <w:lang w:val="en-US"/>
+            </w:rPr>
+            <m:t>*</m:t>
+          </m:r>
+          <m:sSub>
+            <m:sSubPr>
+              <m:ctrlPr>
+                <w:rPr>
+                  <w:rFonts w:ascii="Cambria Math" w:eastAsiaTheme="minorEastAsia" w:hAnsi="Cambria Math" w:cs="Times New Roman"/>
+                  <w:i/>
+                  <w:sz w:val="28"/>
+                  <w:szCs w:val="28"/>
+                  <w:lang w:val="en-US"/>
+                </w:rPr>
+              </m:ctrlPr>
+            </m:sSubPr>
+            <m:e>
+              <m:r>
+                <w:rPr>
+                  <w:rFonts w:ascii="Cambria Math" w:eastAsiaTheme="minorEastAsia" w:hAnsi="Cambria Math" w:cs="Times New Roman"/>
+                  <w:sz w:val="28"/>
+                  <w:szCs w:val="28"/>
+                  <w:lang w:val="en-US"/>
+                </w:rPr>
+                <m:t>T</m:t>
+              </m:r>
+            </m:e>
+            <m:sub>
+              <m:r>
+                <w:rPr>
+                  <w:rFonts w:ascii="Cambria Math" w:eastAsiaTheme="minorEastAsia" w:hAnsi="Cambria Math" w:cs="Times New Roman"/>
+                  <w:sz w:val="28"/>
+                  <w:szCs w:val="28"/>
+                  <w:lang w:val="en-US"/>
+                </w:rPr>
+                <m:t>2</m:t>
+              </m:r>
+            </m:sub>
+          </m:sSub>
+          <m:d>
+            <m:dPr>
+              <m:ctrlPr>
+                <w:rPr>
+                  <w:rFonts w:ascii="Cambria Math" w:eastAsiaTheme="minorEastAsia" w:hAnsi="Cambria Math" w:cs="Times New Roman"/>
+                  <w:i/>
+                  <w:sz w:val="28"/>
+                  <w:szCs w:val="28"/>
+                  <w:lang w:val="en-US"/>
+                </w:rPr>
+              </m:ctrlPr>
+            </m:dPr>
+            <m:e>
+              <m:r>
+                <w:rPr>
+                  <w:rFonts w:ascii="Cambria Math" w:eastAsiaTheme="minorEastAsia" w:hAnsi="Cambria Math" w:cs="Times New Roman"/>
+                  <w:sz w:val="28"/>
+                  <w:szCs w:val="28"/>
+                  <w:lang w:val="en-US"/>
+                </w:rPr>
+                <m:t>n</m:t>
+              </m:r>
+            </m:e>
+          </m:d>
+          <m:r>
+            <w:rPr>
+              <w:rFonts w:ascii="Cambria Math" w:eastAsiaTheme="minorEastAsia" w:hAnsi="Cambria Math" w:cs="Times New Roman"/>
+              <w:sz w:val="28"/>
+              <w:szCs w:val="28"/>
+              <w:lang w:val="en-US"/>
+            </w:rPr>
+            <m:t>≤c*</m:t>
+          </m:r>
+          <m:d>
+            <m:dPr>
+              <m:ctrlPr>
+                <w:rPr>
+                  <w:rFonts w:ascii="Cambria Math" w:eastAsiaTheme="minorEastAsia" w:hAnsi="Cambria Math" w:cs="Times New Roman"/>
+                  <w:i/>
+                  <w:sz w:val="28"/>
+                  <w:szCs w:val="28"/>
+                  <w:lang w:val="en-US"/>
+                </w:rPr>
+              </m:ctrlPr>
+            </m:dPr>
+            <m:e>
+              <m:r>
+                <w:rPr>
+                  <w:rFonts w:ascii="Cambria Math" w:eastAsiaTheme="minorEastAsia" w:hAnsi="Cambria Math" w:cs="Times New Roman"/>
+                  <w:sz w:val="28"/>
+                  <w:szCs w:val="28"/>
+                  <w:lang w:val="en-US"/>
+                </w:rPr>
+                <m:t>f</m:t>
+              </m:r>
+              <m:d>
+                <m:dPr>
+                  <m:ctrlPr>
+                    <w:rPr>
+                      <w:rFonts w:ascii="Cambria Math" w:eastAsiaTheme="minorEastAsia" w:hAnsi="Cambria Math" w:cs="Times New Roman"/>
+                      <w:i/>
+                      <w:sz w:val="28"/>
+                      <w:szCs w:val="28"/>
+                      <w:lang w:val="en-US"/>
+                    </w:rPr>
+                  </m:ctrlPr>
+                </m:dPr>
+                <m:e>
+                  <m:r>
+                    <w:rPr>
+                      <w:rFonts w:ascii="Cambria Math" w:eastAsiaTheme="minorEastAsia" w:hAnsi="Cambria Math" w:cs="Times New Roman"/>
+                      <w:sz w:val="28"/>
+                      <w:szCs w:val="28"/>
+                      <w:lang w:val="en-US"/>
+                    </w:rPr>
+                    <m:t>n</m:t>
+                  </m:r>
+                </m:e>
+              </m:d>
+              <m:r>
+                <w:rPr>
+                  <w:rFonts w:ascii="Cambria Math" w:eastAsiaTheme="minorEastAsia" w:hAnsi="Cambria Math" w:cs="Times New Roman"/>
+                  <w:sz w:val="28"/>
+                  <w:szCs w:val="28"/>
+                  <w:lang w:val="en-US"/>
+                </w:rPr>
+                <m:t>*g</m:t>
+              </m:r>
+              <m:d>
+                <m:dPr>
+                  <m:ctrlPr>
+                    <w:rPr>
+                      <w:rFonts w:ascii="Cambria Math" w:eastAsiaTheme="minorEastAsia" w:hAnsi="Cambria Math" w:cs="Times New Roman"/>
+                      <w:i/>
+                      <w:sz w:val="28"/>
+                      <w:szCs w:val="28"/>
+                      <w:lang w:val="en-US"/>
+                    </w:rPr>
+                  </m:ctrlPr>
+                </m:dPr>
+                <m:e>
+                  <m:r>
+                    <w:rPr>
+                      <w:rFonts w:ascii="Cambria Math" w:eastAsiaTheme="minorEastAsia" w:hAnsi="Cambria Math" w:cs="Times New Roman"/>
+                      <w:sz w:val="28"/>
+                      <w:szCs w:val="28"/>
+                      <w:lang w:val="en-US"/>
+                    </w:rPr>
+                    <m:t>n</m:t>
+                  </m:r>
+                </m:e>
+              </m:d>
+            </m:e>
+          </m:d>
+          <m:r>
+            <w:rPr>
+              <w:rFonts w:ascii="Cambria Math" w:eastAsiaTheme="minorEastAsia" w:hAnsi="Cambria Math" w:cs="Times New Roman"/>
+              <w:sz w:val="28"/>
+              <w:szCs w:val="28"/>
+              <w:lang w:val="en-US"/>
+            </w:rPr>
+            <m:t>→</m:t>
+          </m:r>
+          <m:r>
+            <w:rPr>
+              <w:rFonts w:ascii="Cambria Math" w:eastAsiaTheme="minorEastAsia" w:hAnsi="Cambria Math" w:cs="Times New Roman"/>
+              <w:sz w:val="28"/>
+              <w:szCs w:val="28"/>
+              <w:lang w:val="en-US"/>
+            </w:rPr>
+            <w:br/>
+          </m:r>
+        </m:oMath>
+        <m:oMath>
+          <m:sSub>
+            <m:sSubPr>
+              <m:ctrlPr>
+                <w:rPr>
+                  <w:rFonts w:ascii="Cambria Math" w:eastAsiaTheme="minorEastAsia" w:hAnsi="Cambria Math" w:cs="Times New Roman"/>
+                  <w:i/>
+                  <w:sz w:val="28"/>
+                  <w:szCs w:val="28"/>
+                  <w:lang w:val="en-US"/>
+                </w:rPr>
+              </m:ctrlPr>
+            </m:sSubPr>
+            <m:e>
+              <m:r>
+                <w:rPr>
+                  <w:rFonts w:ascii="Cambria Math" w:eastAsiaTheme="minorEastAsia" w:hAnsi="Cambria Math" w:cs="Times New Roman"/>
+                  <w:sz w:val="28"/>
+                  <w:szCs w:val="28"/>
+                  <w:lang w:val="en-US"/>
+                </w:rPr>
+                <m:t>T</m:t>
+              </m:r>
+            </m:e>
+            <m:sub>
+              <m:r>
+                <w:rPr>
+                  <w:rFonts w:ascii="Cambria Math" w:eastAsiaTheme="minorEastAsia" w:hAnsi="Cambria Math" w:cs="Times New Roman"/>
+                  <w:sz w:val="28"/>
+                  <w:szCs w:val="28"/>
+                  <w:lang w:val="en-US"/>
+                </w:rPr>
+                <m:t>1</m:t>
+              </m:r>
+            </m:sub>
+          </m:sSub>
+          <m:d>
+            <m:dPr>
+              <m:ctrlPr>
+                <w:rPr>
+                  <w:rFonts w:ascii="Cambria Math" w:eastAsiaTheme="minorEastAsia" w:hAnsi="Cambria Math" w:cs="Times New Roman"/>
+                  <w:i/>
+                  <w:sz w:val="28"/>
+                  <w:szCs w:val="28"/>
+                  <w:lang w:val="en-US"/>
+                </w:rPr>
+              </m:ctrlPr>
+            </m:dPr>
+            <m:e>
+              <m:r>
+                <w:rPr>
+                  <w:rFonts w:ascii="Cambria Math" w:eastAsiaTheme="minorEastAsia" w:hAnsi="Cambria Math" w:cs="Times New Roman"/>
+                  <w:sz w:val="28"/>
+                  <w:szCs w:val="28"/>
+                  <w:lang w:val="en-US"/>
+                </w:rPr>
+                <m:t>n</m:t>
+              </m:r>
+            </m:e>
+          </m:d>
+          <m:r>
+            <w:rPr>
+              <w:rFonts w:ascii="Cambria Math" w:eastAsiaTheme="minorEastAsia" w:hAnsi="Cambria Math" w:cs="Times New Roman"/>
+              <w:sz w:val="28"/>
+              <w:szCs w:val="28"/>
+              <w:lang w:val="en-US"/>
+            </w:rPr>
+            <m:t>*</m:t>
+          </m:r>
+          <m:sSub>
+            <m:sSubPr>
+              <m:ctrlPr>
+                <w:rPr>
+                  <w:rFonts w:ascii="Cambria Math" w:eastAsiaTheme="minorEastAsia" w:hAnsi="Cambria Math" w:cs="Times New Roman"/>
+                  <w:i/>
+                  <w:sz w:val="28"/>
+                  <w:szCs w:val="28"/>
+                  <w:lang w:val="en-US"/>
+                </w:rPr>
+              </m:ctrlPr>
+            </m:sSubPr>
+            <m:e>
+              <m:r>
+                <w:rPr>
+                  <w:rFonts w:ascii="Cambria Math" w:eastAsiaTheme="minorEastAsia" w:hAnsi="Cambria Math" w:cs="Times New Roman"/>
+                  <w:sz w:val="28"/>
+                  <w:szCs w:val="28"/>
+                  <w:lang w:val="en-US"/>
+                </w:rPr>
+                <m:t>T</m:t>
+              </m:r>
+            </m:e>
+            <m:sub>
+              <m:r>
+                <w:rPr>
+                  <w:rFonts w:ascii="Cambria Math" w:eastAsiaTheme="minorEastAsia" w:hAnsi="Cambria Math" w:cs="Times New Roman"/>
+                  <w:sz w:val="28"/>
+                  <w:szCs w:val="28"/>
+                  <w:lang w:val="en-US"/>
+                </w:rPr>
+                <m:t>2</m:t>
+              </m:r>
+            </m:sub>
+          </m:sSub>
+          <m:d>
+            <m:dPr>
+              <m:ctrlPr>
+                <w:rPr>
+                  <w:rFonts w:ascii="Cambria Math" w:eastAsiaTheme="minorEastAsia" w:hAnsi="Cambria Math" w:cs="Times New Roman"/>
+                  <w:i/>
+                  <w:sz w:val="28"/>
+                  <w:szCs w:val="28"/>
+                  <w:lang w:val="en-US"/>
+                </w:rPr>
+              </m:ctrlPr>
+            </m:dPr>
+            <m:e>
+              <m:r>
+                <w:rPr>
+                  <w:rFonts w:ascii="Cambria Math" w:eastAsiaTheme="minorEastAsia" w:hAnsi="Cambria Math" w:cs="Times New Roman"/>
+                  <w:sz w:val="28"/>
+                  <w:szCs w:val="28"/>
+                  <w:lang w:val="en-US"/>
+                </w:rPr>
+                <m:t>n</m:t>
+              </m:r>
+            </m:e>
+          </m:d>
+          <m:r>
+            <w:rPr>
+              <w:rFonts w:ascii="Cambria Math" w:eastAsiaTheme="minorEastAsia" w:hAnsi="Cambria Math" w:cs="Times New Roman"/>
+              <w:sz w:val="28"/>
+              <w:szCs w:val="28"/>
+              <w:lang w:val="en-US"/>
+            </w:rPr>
+            <m:t>=O(</m:t>
+          </m:r>
+          <m:r>
+            <w:rPr>
+              <w:rFonts w:ascii="Cambria Math" w:eastAsiaTheme="minorEastAsia" w:hAnsi="Cambria Math" w:cs="Times New Roman"/>
+              <w:sz w:val="28"/>
+              <w:szCs w:val="28"/>
+              <w:lang w:val="en-US"/>
+            </w:rPr>
+            <m:t>f</m:t>
+          </m:r>
+          <m:d>
+            <m:dPr>
+              <m:ctrlPr>
+                <w:rPr>
+                  <w:rFonts w:ascii="Cambria Math" w:eastAsiaTheme="minorEastAsia" w:hAnsi="Cambria Math" w:cs="Times New Roman"/>
+                  <w:i/>
+                  <w:sz w:val="28"/>
+                  <w:szCs w:val="28"/>
+                  <w:lang w:val="en-US"/>
+                </w:rPr>
+              </m:ctrlPr>
+            </m:dPr>
+            <m:e>
+              <m:r>
+                <w:rPr>
+                  <w:rFonts w:ascii="Cambria Math" w:eastAsiaTheme="minorEastAsia" w:hAnsi="Cambria Math" w:cs="Times New Roman"/>
+                  <w:sz w:val="28"/>
+                  <w:szCs w:val="28"/>
+                  <w:lang w:val="en-US"/>
+                </w:rPr>
+                <m:t>n</m:t>
+              </m:r>
+            </m:e>
+          </m:d>
+          <m:r>
+            <w:rPr>
+              <w:rFonts w:ascii="Cambria Math" w:eastAsiaTheme="minorEastAsia" w:hAnsi="Cambria Math" w:cs="Times New Roman"/>
+              <w:sz w:val="28"/>
+              <w:szCs w:val="28"/>
+              <w:lang w:val="en-US"/>
+            </w:rPr>
+            <m:t>*g</m:t>
+          </m:r>
+          <m:d>
+            <m:dPr>
+              <m:ctrlPr>
+                <w:rPr>
+                  <w:rFonts w:ascii="Cambria Math" w:eastAsiaTheme="minorEastAsia" w:hAnsi="Cambria Math" w:cs="Times New Roman"/>
+                  <w:i/>
+                  <w:sz w:val="28"/>
+                  <w:szCs w:val="28"/>
+                  <w:lang w:val="en-US"/>
+                </w:rPr>
+              </m:ctrlPr>
+            </m:dPr>
+            <m:e>
+              <m:r>
+                <w:rPr>
+                  <w:rFonts w:ascii="Cambria Math" w:eastAsiaTheme="minorEastAsia" w:hAnsi="Cambria Math" w:cs="Times New Roman"/>
+                  <w:sz w:val="28"/>
+                  <w:szCs w:val="28"/>
+                  <w:lang w:val="en-US"/>
+                </w:rPr>
+                <m:t>n</m:t>
+              </m:r>
+            </m:e>
+          </m:d>
+          <m:r>
+            <w:rPr>
+              <w:rFonts w:ascii="Cambria Math" w:eastAsiaTheme="minorEastAsia" w:hAnsi="Cambria Math" w:cs="Times New Roman"/>
+              <w:sz w:val="28"/>
+              <w:szCs w:val="28"/>
+              <w:lang w:val="en-US"/>
+            </w:rPr>
+            <m:t>)</m:t>
+          </m:r>
+        </m:oMath>
+      </m:oMathPara>
     </w:p>
     <w:sectPr>
       <w:pgSz w:w="11906" w:h="16838"/>
@@ -3142,7 +7071,7 @@
   <w:style w:type="paragraph" w:default="1" w:styleId="a">
     <w:name w:val="Normal"/>
     <w:qFormat/>
-    <w:rsid w:val="009D13FF"/>
+    <w:rsid w:val="006C2E11"/>
   </w:style>
   <w:style w:type="character" w:default="1" w:styleId="a0">
     <w:name w:val="Default Paragraph Font"/>

</xml_diff>